<commit_message>
Lab1: Add netmask screenshot to report
</commit_message>
<xml_diff>
--- a/Lab1/report/project1_311511034.docx
+++ b/Lab1/report/project1_311511034.docx
@@ -43,32 +43,7 @@
           <w:sz w:val="28"/>
           <w:szCs w:val="24"/>
         </w:rPr>
-        <w:t>When ONOS activates “</w:t>
-      </w:r>
-      <w:proofErr w:type="spellStart"/>
-      <w:proofErr w:type="gramStart"/>
-      <w:r>
-        <w:rPr>
-          <w:sz w:val="28"/>
-          <w:szCs w:val="24"/>
-        </w:rPr>
-        <w:t>org.onosproject</w:t>
-      </w:r>
-      <w:proofErr w:type="gramEnd"/>
-      <w:r>
-        <w:rPr>
-          <w:sz w:val="28"/>
-          <w:szCs w:val="24"/>
-        </w:rPr>
-        <w:t>.openflow</w:t>
-      </w:r>
-      <w:proofErr w:type="spellEnd"/>
-      <w:r>
-        <w:rPr>
-          <w:sz w:val="28"/>
-          <w:szCs w:val="24"/>
-        </w:rPr>
-        <w:t>,” what are the APPs which it</w:t>
+        <w:t>When ONOS activates “org.onosproject.openflow,” what are the APPs which it</w:t>
       </w:r>
       <w:r>
         <w:rPr>
@@ -123,30 +98,12 @@
         </w:rPr>
         <w:t xml:space="preserve">: </w:t>
       </w:r>
-      <w:proofErr w:type="spellStart"/>
-      <w:proofErr w:type="gramStart"/>
-      <w:r>
-        <w:rPr>
-          <w:sz w:val="28"/>
-          <w:szCs w:val="24"/>
-        </w:rPr>
-        <w:t>org.onosproject</w:t>
-      </w:r>
-      <w:proofErr w:type="gramEnd"/>
-      <w:r>
-        <w:rPr>
-          <w:sz w:val="28"/>
-          <w:szCs w:val="24"/>
-        </w:rPr>
-        <w:t>.optical</w:t>
-      </w:r>
-      <w:proofErr w:type="spellEnd"/>
-      <w:r>
-        <w:rPr>
-          <w:sz w:val="28"/>
-          <w:szCs w:val="24"/>
-        </w:rPr>
-        <w:t>-model</w:t>
+      <w:r>
+        <w:rPr>
+          <w:sz w:val="28"/>
+          <w:szCs w:val="24"/>
+        </w:rPr>
+        <w:t>org.onosproject.optical-model</w:t>
       </w:r>
     </w:p>
     <w:p>
@@ -176,30 +133,12 @@
         </w:rPr>
         <w:t xml:space="preserve">: </w:t>
       </w:r>
-      <w:proofErr w:type="spellStart"/>
-      <w:proofErr w:type="gramStart"/>
-      <w:r>
-        <w:rPr>
-          <w:sz w:val="28"/>
-          <w:szCs w:val="24"/>
-        </w:rPr>
-        <w:t>org.onosproject</w:t>
-      </w:r>
-      <w:proofErr w:type="gramEnd"/>
-      <w:r>
-        <w:rPr>
-          <w:sz w:val="28"/>
-          <w:szCs w:val="24"/>
-        </w:rPr>
-        <w:t>.openflow</w:t>
-      </w:r>
-      <w:proofErr w:type="spellEnd"/>
-      <w:r>
-        <w:rPr>
-          <w:sz w:val="28"/>
-          <w:szCs w:val="24"/>
-        </w:rPr>
-        <w:t>-base</w:t>
+      <w:r>
+        <w:rPr>
+          <w:sz w:val="28"/>
+          <w:szCs w:val="24"/>
+        </w:rPr>
+        <w:t>org.onosproject.openflow-base</w:t>
       </w:r>
     </w:p>
     <w:p>
@@ -229,24 +168,13 @@
         </w:rPr>
         <w:t xml:space="preserve">: </w:t>
       </w:r>
-      <w:proofErr w:type="spellStart"/>
-      <w:proofErr w:type="gramStart"/>
-      <w:r>
-        <w:rPr>
-          <w:sz w:val="28"/>
-          <w:szCs w:val="24"/>
-        </w:rPr>
-        <w:t>org.onosproject</w:t>
-      </w:r>
-      <w:proofErr w:type="gramEnd"/>
-      <w:r>
-        <w:rPr>
-          <w:sz w:val="28"/>
-          <w:szCs w:val="24"/>
-        </w:rPr>
-        <w:t>.lldpprovider</w:t>
-      </w:r>
-      <w:proofErr w:type="spellEnd"/>
+      <w:r>
+        <w:rPr>
+          <w:sz w:val="28"/>
+          <w:szCs w:val="24"/>
+        </w:rPr>
+        <w:t>org.onosproject.lldpprovider</w:t>
+      </w:r>
     </w:p>
     <w:p>
       <w:pPr>
@@ -275,24 +203,13 @@
         </w:rPr>
         <w:t xml:space="preserve">: </w:t>
       </w:r>
-      <w:proofErr w:type="spellStart"/>
-      <w:proofErr w:type="gramStart"/>
-      <w:r>
-        <w:rPr>
-          <w:sz w:val="28"/>
-          <w:szCs w:val="24"/>
-        </w:rPr>
-        <w:t>org.onosproject</w:t>
-      </w:r>
-      <w:proofErr w:type="gramEnd"/>
-      <w:r>
-        <w:rPr>
-          <w:sz w:val="28"/>
-          <w:szCs w:val="24"/>
-        </w:rPr>
-        <w:t>.hostprovider</w:t>
-      </w:r>
-      <w:proofErr w:type="spellEnd"/>
+      <w:r>
+        <w:rPr>
+          <w:sz w:val="28"/>
+          <w:szCs w:val="24"/>
+        </w:rPr>
+        <w:t>org.onosproject.hostprovider</w:t>
+      </w:r>
     </w:p>
     <w:p>
       <w:pPr>
@@ -322,23 +239,7 @@
           <w:sz w:val="28"/>
           <w:szCs w:val="24"/>
         </w:rPr>
-        <w:t xml:space="preserve">After </w:t>
-      </w:r>
-      <w:proofErr w:type="gramStart"/>
-      <w:r>
-        <w:rPr>
-          <w:sz w:val="28"/>
-          <w:szCs w:val="24"/>
-        </w:rPr>
-        <w:t>activate</w:t>
-      </w:r>
-      <w:proofErr w:type="gramEnd"/>
-      <w:r>
-        <w:rPr>
-          <w:sz w:val="28"/>
-          <w:szCs w:val="24"/>
-        </w:rPr>
-        <w:t xml:space="preserve"> ONOS and run P.14 command. Will H1 ping H2 successfully?</w:t>
+        <w:t>After activate ONOS and run P.14 command. Will H1 ping H2 successfully?</w:t>
       </w:r>
       <w:r>
         <w:rPr>
@@ -664,7 +565,7 @@
                     <pic:cNvPicPr/>
                   </pic:nvPicPr>
                   <pic:blipFill>
-                    <a:blip r:embed="rId5"/>
+                    <a:blip r:embed="rId7"/>
                     <a:stretch>
                       <a:fillRect/>
                     </a:stretch>
@@ -772,7 +673,7 @@
                     <pic:cNvPicPr/>
                   </pic:nvPicPr>
                   <pic:blipFill>
-                    <a:blip r:embed="rId6"/>
+                    <a:blip r:embed="rId8"/>
                     <a:stretch>
                       <a:fillRect/>
                     </a:stretch>
@@ -863,7 +764,7 @@
                     <pic:cNvPicPr/>
                   </pic:nvPicPr>
                   <pic:blipFill>
-                    <a:blip r:embed="rId7"/>
+                    <a:blip r:embed="rId9"/>
                     <a:stretch>
                       <a:fillRect/>
                     </a:stretch>
@@ -942,7 +843,6 @@
         <w:pStyle w:val="a3"/>
         <w:ind w:leftChars="0" w:left="360"/>
         <w:rPr>
-          <w:rFonts w:hint="eastAsia"/>
           <w:sz w:val="28"/>
           <w:szCs w:val="24"/>
         </w:rPr>
@@ -961,30 +861,12 @@
         </w:rPr>
         <w:t xml:space="preserve">: </w:t>
       </w:r>
-      <w:proofErr w:type="spellStart"/>
-      <w:proofErr w:type="gramStart"/>
-      <w:r>
-        <w:rPr>
-          <w:sz w:val="28"/>
-          <w:szCs w:val="24"/>
-        </w:rPr>
-        <w:t>org.onosproject</w:t>
-      </w:r>
-      <w:proofErr w:type="gramEnd"/>
-      <w:r>
-        <w:rPr>
-          <w:sz w:val="28"/>
-          <w:szCs w:val="24"/>
-        </w:rPr>
-        <w:t>.openflow</w:t>
-      </w:r>
-      <w:proofErr w:type="spellEnd"/>
-      <w:r>
-        <w:rPr>
-          <w:sz w:val="28"/>
-          <w:szCs w:val="24"/>
-        </w:rPr>
-        <w:t>-base</w:t>
+      <w:r>
+        <w:rPr>
+          <w:sz w:val="28"/>
+          <w:szCs w:val="24"/>
+        </w:rPr>
+        <w:t>org.onosproject.openflow-base</w:t>
       </w:r>
     </w:p>
     <w:p>
@@ -1036,6 +918,7 @@
       </w:pPr>
       <w:r>
         <w:rPr>
+          <w:noProof/>
           <w:sz w:val="28"/>
           <w:szCs w:val="24"/>
         </w:rPr>
@@ -1044,278 +927,6 @@
             <wp:extent cx="5274310" cy="2707005"/>
             <wp:effectExtent l="0" t="0" r="2540" b="0"/>
             <wp:docPr id="4" name="圖片 4"/>
-            <wp:cNvGraphicFramePr>
-              <a:graphicFrameLocks xmlns:a="http://schemas.openxmlformats.org/drawingml/2006/main" noChangeAspect="1"/>
-            </wp:cNvGraphicFramePr>
-            <a:graphic xmlns:a="http://schemas.openxmlformats.org/drawingml/2006/main">
-              <a:graphicData uri="http://schemas.openxmlformats.org/drawingml/2006/picture">
-                <pic:pic xmlns:pic="http://schemas.openxmlformats.org/drawingml/2006/picture">
-                  <pic:nvPicPr>
-                    <pic:cNvPr id="1" name=""/>
-                    <pic:cNvPicPr/>
-                  </pic:nvPicPr>
-                  <pic:blipFill>
-                    <a:blip r:embed="rId8"/>
-                    <a:stretch>
-                      <a:fillRect/>
-                    </a:stretch>
-                  </pic:blipFill>
-                  <pic:spPr>
-                    <a:xfrm>
-                      <a:off x="0" y="0"/>
-                      <a:ext cx="5274310" cy="2707005"/>
-                    </a:xfrm>
-                    <a:prstGeom prst="rect">
-                      <a:avLst/>
-                    </a:prstGeom>
-                  </pic:spPr>
-                </pic:pic>
-              </a:graphicData>
-            </a:graphic>
-          </wp:inline>
-        </w:drawing>
-      </w:r>
-    </w:p>
-    <w:p>
-      <w:pPr>
-        <w:rPr>
-          <w:sz w:val="28"/>
-          <w:szCs w:val="24"/>
-        </w:rPr>
-      </w:pPr>
-      <w:r>
-        <w:rPr>
-          <w:sz w:val="28"/>
-          <w:szCs w:val="24"/>
-        </w:rPr>
-        <w:drawing>
-          <wp:inline distT="0" distB="0" distL="0" distR="0" wp14:anchorId="38000E0C" wp14:editId="29E688EE">
-            <wp:extent cx="5274310" cy="1020445"/>
-            <wp:effectExtent l="0" t="0" r="2540" b="8255"/>
-            <wp:docPr id="5" name="圖片 5" descr="一張含有 文字 的圖片&#10;&#10;自動產生的描述"/>
-            <wp:cNvGraphicFramePr>
-              <a:graphicFrameLocks xmlns:a="http://schemas.openxmlformats.org/drawingml/2006/main" noChangeAspect="1"/>
-            </wp:cNvGraphicFramePr>
-            <a:graphic xmlns:a="http://schemas.openxmlformats.org/drawingml/2006/main">
-              <a:graphicData uri="http://schemas.openxmlformats.org/drawingml/2006/picture">
-                <pic:pic xmlns:pic="http://schemas.openxmlformats.org/drawingml/2006/picture">
-                  <pic:nvPicPr>
-                    <pic:cNvPr id="5" name="圖片 5" descr="一張含有 文字 的圖片&#10;&#10;自動產生的描述"/>
-                    <pic:cNvPicPr/>
-                  </pic:nvPicPr>
-                  <pic:blipFill>
-                    <a:blip r:embed="rId9"/>
-                    <a:stretch>
-                      <a:fillRect/>
-                    </a:stretch>
-                  </pic:blipFill>
-                  <pic:spPr>
-                    <a:xfrm>
-                      <a:off x="0" y="0"/>
-                      <a:ext cx="5274310" cy="1020445"/>
-                    </a:xfrm>
-                    <a:prstGeom prst="rect">
-                      <a:avLst/>
-                    </a:prstGeom>
-                  </pic:spPr>
-                </pic:pic>
-              </a:graphicData>
-            </a:graphic>
-          </wp:inline>
-        </w:drawing>
-      </w:r>
-    </w:p>
-    <w:p>
-      <w:pPr>
-        <w:rPr>
-          <w:sz w:val="28"/>
-          <w:szCs w:val="24"/>
-        </w:rPr>
-      </w:pPr>
-      <w:r>
-        <w:rPr>
-          <w:sz w:val="28"/>
-          <w:szCs w:val="24"/>
-        </w:rPr>
-        <w:t>What I’ve done</w:t>
-      </w:r>
-      <w:r>
-        <w:rPr>
-          <w:sz w:val="28"/>
-          <w:szCs w:val="24"/>
-        </w:rPr>
-        <w:t xml:space="preserve">: </w:t>
-      </w:r>
-    </w:p>
-    <w:p>
-      <w:pPr>
-        <w:ind w:leftChars="100" w:left="240"/>
-        <w:rPr>
-          <w:rFonts w:hint="eastAsia"/>
-          <w:sz w:val="28"/>
-          <w:szCs w:val="24"/>
-        </w:rPr>
-      </w:pPr>
-      <w:r>
-        <w:rPr>
-          <w:sz w:val="28"/>
-          <w:szCs w:val="24"/>
-        </w:rPr>
-        <w:t>M</w:t>
-      </w:r>
-      <w:r>
-        <w:rPr>
-          <w:sz w:val="28"/>
-          <w:szCs w:val="24"/>
-        </w:rPr>
-        <w:t>odified s</w:t>
-      </w:r>
-      <w:r>
-        <w:rPr>
-          <w:sz w:val="28"/>
-          <w:szCs w:val="24"/>
-        </w:rPr>
-        <w:t>ample.py, add s4 and h4, th</w:t>
-      </w:r>
-      <w:r>
-        <w:rPr>
-          <w:sz w:val="28"/>
-          <w:szCs w:val="24"/>
-        </w:rPr>
-        <w:t>e</w:t>
-      </w:r>
-      <w:r>
-        <w:rPr>
-          <w:sz w:val="28"/>
-          <w:szCs w:val="24"/>
-        </w:rPr>
-        <w:t>n</w:t>
-      </w:r>
-      <w:r>
-        <w:rPr>
-          <w:sz w:val="28"/>
-          <w:szCs w:val="24"/>
-        </w:rPr>
-        <w:t xml:space="preserve"> </w:t>
-      </w:r>
-      <w:r>
-        <w:rPr>
-          <w:sz w:val="28"/>
-          <w:szCs w:val="24"/>
-        </w:rPr>
-        <w:t xml:space="preserve">use </w:t>
-      </w:r>
-      <w:proofErr w:type="spellStart"/>
-      <w:proofErr w:type="gramStart"/>
-      <w:r>
-        <w:rPr>
-          <w:sz w:val="28"/>
-          <w:szCs w:val="24"/>
-        </w:rPr>
-        <w:t>add</w:t>
-      </w:r>
-      <w:r>
-        <w:rPr>
-          <w:sz w:val="28"/>
-          <w:szCs w:val="24"/>
-        </w:rPr>
-        <w:t>Link</w:t>
-      </w:r>
-      <w:proofErr w:type="spellEnd"/>
-      <w:r>
-        <w:rPr>
-          <w:sz w:val="28"/>
-          <w:szCs w:val="24"/>
-        </w:rPr>
-        <w:t>(</w:t>
-      </w:r>
-      <w:proofErr w:type="gramEnd"/>
-      <w:r>
-        <w:rPr>
-          <w:sz w:val="28"/>
-          <w:szCs w:val="24"/>
-        </w:rPr>
-        <w:t>)</w:t>
-      </w:r>
-      <w:r>
-        <w:rPr>
-          <w:sz w:val="28"/>
-          <w:szCs w:val="24"/>
-        </w:rPr>
-        <w:t xml:space="preserve"> to </w:t>
-      </w:r>
-      <w:r>
-        <w:rPr>
-          <w:sz w:val="28"/>
-          <w:szCs w:val="24"/>
-        </w:rPr>
-        <w:t>build the topology.</w:t>
-      </w:r>
-      <w:r>
-        <w:rPr>
-          <w:sz w:val="28"/>
-          <w:szCs w:val="24"/>
-        </w:rPr>
-        <w:t xml:space="preserve"> </w:t>
-      </w:r>
-    </w:p>
-    <w:p>
-      <w:pPr>
-        <w:widowControl/>
-        <w:rPr>
-          <w:sz w:val="40"/>
-          <w:szCs w:val="36"/>
-        </w:rPr>
-      </w:pPr>
-      <w:r>
-        <w:rPr>
-          <w:sz w:val="40"/>
-          <w:szCs w:val="36"/>
-        </w:rPr>
-        <w:br w:type="page"/>
-      </w:r>
-    </w:p>
-    <w:p>
-      <w:pPr>
-        <w:rPr>
-          <w:sz w:val="40"/>
-          <w:szCs w:val="36"/>
-        </w:rPr>
-      </w:pPr>
-      <w:r>
-        <w:rPr>
-          <w:rFonts w:hint="eastAsia"/>
-          <w:sz w:val="40"/>
-          <w:szCs w:val="36"/>
-        </w:rPr>
-        <w:lastRenderedPageBreak/>
-        <w:t>P</w:t>
-      </w:r>
-      <w:r>
-        <w:rPr>
-          <w:sz w:val="40"/>
-          <w:szCs w:val="36"/>
-        </w:rPr>
-        <w:t>art3</w:t>
-      </w:r>
-    </w:p>
-    <w:p>
-      <w:pPr>
-        <w:rPr>
-          <w:sz w:val="40"/>
-          <w:szCs w:val="36"/>
-        </w:rPr>
-      </w:pPr>
-      <w:r>
-        <w:rPr>
-          <w:sz w:val="40"/>
-          <w:szCs w:val="36"/>
-        </w:rPr>
-        <w:drawing>
-          <wp:inline distT="0" distB="0" distL="0" distR="0" wp14:anchorId="24C6A181" wp14:editId="17233124">
-            <wp:extent cx="5274310" cy="2224405"/>
-            <wp:effectExtent l="0" t="0" r="2540" b="4445"/>
-            <wp:docPr id="6" name="圖片 6"/>
             <wp:cNvGraphicFramePr>
               <a:graphicFrameLocks xmlns:a="http://schemas.openxmlformats.org/drawingml/2006/main" noChangeAspect="1"/>
             </wp:cNvGraphicFramePr>
@@ -1335,6 +946,268 @@
                   <pic:spPr>
                     <a:xfrm>
                       <a:off x="0" y="0"/>
+                      <a:ext cx="5274310" cy="2707005"/>
+                    </a:xfrm>
+                    <a:prstGeom prst="rect">
+                      <a:avLst/>
+                    </a:prstGeom>
+                  </pic:spPr>
+                </pic:pic>
+              </a:graphicData>
+            </a:graphic>
+          </wp:inline>
+        </w:drawing>
+      </w:r>
+    </w:p>
+    <w:p>
+      <w:pPr>
+        <w:rPr>
+          <w:sz w:val="28"/>
+          <w:szCs w:val="24"/>
+        </w:rPr>
+      </w:pPr>
+      <w:r>
+        <w:rPr>
+          <w:noProof/>
+          <w:sz w:val="28"/>
+          <w:szCs w:val="24"/>
+        </w:rPr>
+        <w:drawing>
+          <wp:inline distT="0" distB="0" distL="0" distR="0" wp14:anchorId="38000E0C" wp14:editId="29E688EE">
+            <wp:extent cx="5274310" cy="1020445"/>
+            <wp:effectExtent l="0" t="0" r="2540" b="8255"/>
+            <wp:docPr id="5" name="圖片 5" descr="一張含有 文字 的圖片&#10;&#10;自動產生的描述"/>
+            <wp:cNvGraphicFramePr>
+              <a:graphicFrameLocks xmlns:a="http://schemas.openxmlformats.org/drawingml/2006/main" noChangeAspect="1"/>
+            </wp:cNvGraphicFramePr>
+            <a:graphic xmlns:a="http://schemas.openxmlformats.org/drawingml/2006/main">
+              <a:graphicData uri="http://schemas.openxmlformats.org/drawingml/2006/picture">
+                <pic:pic xmlns:pic="http://schemas.openxmlformats.org/drawingml/2006/picture">
+                  <pic:nvPicPr>
+                    <pic:cNvPr id="5" name="圖片 5" descr="一張含有 文字 的圖片&#10;&#10;自動產生的描述"/>
+                    <pic:cNvPicPr/>
+                  </pic:nvPicPr>
+                  <pic:blipFill>
+                    <a:blip r:embed="rId11"/>
+                    <a:stretch>
+                      <a:fillRect/>
+                    </a:stretch>
+                  </pic:blipFill>
+                  <pic:spPr>
+                    <a:xfrm>
+                      <a:off x="0" y="0"/>
+                      <a:ext cx="5274310" cy="1020445"/>
+                    </a:xfrm>
+                    <a:prstGeom prst="rect">
+                      <a:avLst/>
+                    </a:prstGeom>
+                  </pic:spPr>
+                </pic:pic>
+              </a:graphicData>
+            </a:graphic>
+          </wp:inline>
+        </w:drawing>
+      </w:r>
+    </w:p>
+    <w:p>
+      <w:pPr>
+        <w:rPr>
+          <w:sz w:val="28"/>
+          <w:szCs w:val="24"/>
+        </w:rPr>
+      </w:pPr>
+      <w:r>
+        <w:rPr>
+          <w:sz w:val="28"/>
+          <w:szCs w:val="24"/>
+        </w:rPr>
+        <w:t>What I’ve done</w:t>
+      </w:r>
+      <w:r>
+        <w:rPr>
+          <w:sz w:val="28"/>
+          <w:szCs w:val="24"/>
+        </w:rPr>
+        <w:t xml:space="preserve">: </w:t>
+      </w:r>
+    </w:p>
+    <w:p>
+      <w:pPr>
+        <w:ind w:leftChars="100" w:left="240"/>
+        <w:rPr>
+          <w:sz w:val="28"/>
+          <w:szCs w:val="24"/>
+        </w:rPr>
+      </w:pPr>
+      <w:r>
+        <w:rPr>
+          <w:sz w:val="28"/>
+          <w:szCs w:val="24"/>
+        </w:rPr>
+        <w:t>M</w:t>
+      </w:r>
+      <w:r>
+        <w:rPr>
+          <w:sz w:val="28"/>
+          <w:szCs w:val="24"/>
+        </w:rPr>
+        <w:t>odified s</w:t>
+      </w:r>
+      <w:r>
+        <w:rPr>
+          <w:sz w:val="28"/>
+          <w:szCs w:val="24"/>
+        </w:rPr>
+        <w:t>ample.py, add s4 and h4, th</w:t>
+      </w:r>
+      <w:r>
+        <w:rPr>
+          <w:sz w:val="28"/>
+          <w:szCs w:val="24"/>
+        </w:rPr>
+        <w:t>e</w:t>
+      </w:r>
+      <w:r>
+        <w:rPr>
+          <w:sz w:val="28"/>
+          <w:szCs w:val="24"/>
+        </w:rPr>
+        <w:t>n</w:t>
+      </w:r>
+      <w:r>
+        <w:rPr>
+          <w:sz w:val="28"/>
+          <w:szCs w:val="24"/>
+        </w:rPr>
+        <w:t xml:space="preserve"> </w:t>
+      </w:r>
+      <w:r>
+        <w:rPr>
+          <w:sz w:val="28"/>
+          <w:szCs w:val="24"/>
+        </w:rPr>
+        <w:t xml:space="preserve">use </w:t>
+      </w:r>
+      <w:r>
+        <w:rPr>
+          <w:sz w:val="28"/>
+          <w:szCs w:val="24"/>
+        </w:rPr>
+        <w:t>add</w:t>
+      </w:r>
+      <w:r>
+        <w:rPr>
+          <w:sz w:val="28"/>
+          <w:szCs w:val="24"/>
+        </w:rPr>
+        <w:t>Link</w:t>
+      </w:r>
+      <w:r>
+        <w:rPr>
+          <w:sz w:val="28"/>
+          <w:szCs w:val="24"/>
+        </w:rPr>
+        <w:t>()</w:t>
+      </w:r>
+      <w:r>
+        <w:rPr>
+          <w:sz w:val="28"/>
+          <w:szCs w:val="24"/>
+        </w:rPr>
+        <w:t xml:space="preserve"> to </w:t>
+      </w:r>
+      <w:r>
+        <w:rPr>
+          <w:sz w:val="28"/>
+          <w:szCs w:val="24"/>
+        </w:rPr>
+        <w:t>build the topology.</w:t>
+      </w:r>
+      <w:r>
+        <w:rPr>
+          <w:sz w:val="28"/>
+          <w:szCs w:val="24"/>
+        </w:rPr>
+        <w:t xml:space="preserve"> </w:t>
+      </w:r>
+    </w:p>
+    <w:p>
+      <w:pPr>
+        <w:widowControl/>
+        <w:rPr>
+          <w:sz w:val="40"/>
+          <w:szCs w:val="36"/>
+        </w:rPr>
+      </w:pPr>
+      <w:r>
+        <w:rPr>
+          <w:sz w:val="40"/>
+          <w:szCs w:val="36"/>
+        </w:rPr>
+        <w:br w:type="page"/>
+      </w:r>
+    </w:p>
+    <w:p>
+      <w:pPr>
+        <w:rPr>
+          <w:sz w:val="40"/>
+          <w:szCs w:val="36"/>
+        </w:rPr>
+      </w:pPr>
+      <w:r>
+        <w:rPr>
+          <w:rFonts w:hint="eastAsia"/>
+          <w:sz w:val="40"/>
+          <w:szCs w:val="36"/>
+        </w:rPr>
+        <w:lastRenderedPageBreak/>
+        <w:t>P</w:t>
+      </w:r>
+      <w:r>
+        <w:rPr>
+          <w:sz w:val="40"/>
+          <w:szCs w:val="36"/>
+        </w:rPr>
+        <w:t>art3</w:t>
+      </w:r>
+    </w:p>
+    <w:p>
+      <w:pPr>
+        <w:rPr>
+          <w:sz w:val="40"/>
+          <w:szCs w:val="36"/>
+        </w:rPr>
+      </w:pPr>
+      <w:r>
+        <w:rPr>
+          <w:noProof/>
+          <w:sz w:val="40"/>
+          <w:szCs w:val="36"/>
+        </w:rPr>
+        <w:drawing>
+          <wp:inline distT="0" distB="0" distL="0" distR="0" wp14:anchorId="24C6A181" wp14:editId="17233124">
+            <wp:extent cx="5274310" cy="2224405"/>
+            <wp:effectExtent l="0" t="0" r="2540" b="4445"/>
+            <wp:docPr id="6" name="圖片 6"/>
+            <wp:cNvGraphicFramePr>
+              <a:graphicFrameLocks xmlns:a="http://schemas.openxmlformats.org/drawingml/2006/main" noChangeAspect="1"/>
+            </wp:cNvGraphicFramePr>
+            <a:graphic xmlns:a="http://schemas.openxmlformats.org/drawingml/2006/main">
+              <a:graphicData uri="http://schemas.openxmlformats.org/drawingml/2006/picture">
+                <pic:pic xmlns:pic="http://schemas.openxmlformats.org/drawingml/2006/picture">
+                  <pic:nvPicPr>
+                    <pic:cNvPr id="1" name=""/>
+                    <pic:cNvPicPr/>
+                  </pic:nvPicPr>
+                  <pic:blipFill>
+                    <a:blip r:embed="rId12"/>
+                    <a:stretch>
+                      <a:fillRect/>
+                    </a:stretch>
+                  </pic:blipFill>
+                  <pic:spPr>
+                    <a:xfrm>
+                      <a:off x="0" y="0"/>
                       <a:ext cx="5274310" cy="2224405"/>
                     </a:xfrm>
                     <a:prstGeom prst="rect">
@@ -1357,6 +1230,7 @@
       </w:pPr>
       <w:r>
         <w:rPr>
+          <w:noProof/>
           <w:sz w:val="40"/>
           <w:szCs w:val="36"/>
         </w:rPr>
@@ -1376,7 +1250,7 @@
                     <pic:cNvPicPr/>
                   </pic:nvPicPr>
                   <pic:blipFill>
-                    <a:blip r:embed="rId11"/>
+                    <a:blip r:embed="rId13"/>
                     <a:stretch>
                       <a:fillRect/>
                     </a:stretch>
@@ -1400,6 +1274,132 @@
     <w:p>
       <w:pPr>
         <w:rPr>
+          <w:rFonts w:hint="eastAsia"/>
+          <w:sz w:val="40"/>
+          <w:szCs w:val="36"/>
+        </w:rPr>
+      </w:pPr>
+      <w:r>
+        <w:rPr>
+          <w:noProof/>
+          <w:sz w:val="40"/>
+          <w:szCs w:val="36"/>
+        </w:rPr>
+        <mc:AlternateContent>
+          <mc:Choice Requires="wps">
+            <w:drawing>
+              <wp:anchor distT="0" distB="0" distL="114300" distR="114300" simplePos="0" relativeHeight="251659264" behindDoc="0" locked="0" layoutInCell="1" allowOverlap="1" wp14:anchorId="2A9CF7F7" wp14:editId="26AD68E2">
+                <wp:simplePos x="0" y="0"/>
+                <wp:positionH relativeFrom="column">
+                  <wp:posOffset>2413660</wp:posOffset>
+                </wp:positionH>
+                <wp:positionV relativeFrom="paragraph">
+                  <wp:posOffset>347353</wp:posOffset>
+                </wp:positionV>
+                <wp:extent cx="1140031" cy="184068"/>
+                <wp:effectExtent l="19050" t="19050" r="22225" b="26035"/>
+                <wp:wrapNone/>
+                <wp:docPr id="9" name="矩形 9"/>
+                <wp:cNvGraphicFramePr/>
+                <a:graphic xmlns:a="http://schemas.openxmlformats.org/drawingml/2006/main">
+                  <a:graphicData uri="http://schemas.microsoft.com/office/word/2010/wordprocessingShape">
+                    <wps:wsp>
+                      <wps:cNvSpPr/>
+                      <wps:spPr>
+                        <a:xfrm>
+                          <a:off x="0" y="0"/>
+                          <a:ext cx="1140031" cy="184068"/>
+                        </a:xfrm>
+                        <a:prstGeom prst="rect">
+                          <a:avLst/>
+                        </a:prstGeom>
+                        <a:noFill/>
+                        <a:ln w="28575">
+                          <a:solidFill>
+                            <a:srgbClr val="FF0000"/>
+                          </a:solidFill>
+                        </a:ln>
+                      </wps:spPr>
+                      <wps:style>
+                        <a:lnRef idx="2">
+                          <a:schemeClr val="accent1">
+                            <a:shade val="50000"/>
+                          </a:schemeClr>
+                        </a:lnRef>
+                        <a:fillRef idx="1">
+                          <a:schemeClr val="accent1"/>
+                        </a:fillRef>
+                        <a:effectRef idx="0">
+                          <a:schemeClr val="accent1"/>
+                        </a:effectRef>
+                        <a:fontRef idx="minor">
+                          <a:schemeClr val="lt1"/>
+                        </a:fontRef>
+                      </wps:style>
+                      <wps:bodyPr rot="0" spcFirstLastPara="0" vertOverflow="overflow" horzOverflow="overflow" vert="horz" wrap="square" lIns="91440" tIns="45720" rIns="91440" bIns="45720" numCol="1" spcCol="0" rtlCol="0" fromWordArt="0" anchor="ctr" anchorCtr="0" forceAA="0" compatLnSpc="1">
+                        <a:prstTxWarp prst="textNoShape">
+                          <a:avLst/>
+                        </a:prstTxWarp>
+                        <a:noAutofit/>
+                      </wps:bodyPr>
+                    </wps:wsp>
+                  </a:graphicData>
+                </a:graphic>
+              </wp:anchor>
+            </w:drawing>
+          </mc:Choice>
+          <mc:Fallback>
+            <w:pict>
+              <v:rect w14:anchorId="1A8F75A7" id="矩形 9" o:spid="_x0000_s1026" style="position:absolute;margin-left:190.05pt;margin-top:27.35pt;width:89.75pt;height:14.5pt;z-index:251659264;visibility:visible;mso-wrap-style:square;mso-wrap-distance-left:9pt;mso-wrap-distance-top:0;mso-wrap-distance-right:9pt;mso-wrap-distance-bottom:0;mso-position-horizontal:absolute;mso-position-horizontal-relative:text;mso-position-vertical:absolute;mso-position-vertical-relative:text;v-text-anchor:middle" o:gfxdata="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" filled="f" strokecolor="red" strokeweight="2.25pt"/>
+            </w:pict>
+          </mc:Fallback>
+        </mc:AlternateContent>
+      </w:r>
+      <w:r>
+        <w:rPr>
+          <w:sz w:val="40"/>
+          <w:szCs w:val="36"/>
+        </w:rPr>
+        <w:drawing>
+          <wp:inline distT="0" distB="0" distL="0" distR="0" wp14:anchorId="20CD6B7A" wp14:editId="009DB9E7">
+            <wp:extent cx="5274310" cy="1497965"/>
+            <wp:effectExtent l="0" t="0" r="2540" b="6985"/>
+            <wp:docPr id="8" name="圖片 8"/>
+            <wp:cNvGraphicFramePr>
+              <a:graphicFrameLocks xmlns:a="http://schemas.openxmlformats.org/drawingml/2006/main" noChangeAspect="1"/>
+            </wp:cNvGraphicFramePr>
+            <a:graphic xmlns:a="http://schemas.openxmlformats.org/drawingml/2006/main">
+              <a:graphicData uri="http://schemas.openxmlformats.org/drawingml/2006/picture">
+                <pic:pic xmlns:pic="http://schemas.openxmlformats.org/drawingml/2006/picture">
+                  <pic:nvPicPr>
+                    <pic:cNvPr id="1" name=""/>
+                    <pic:cNvPicPr/>
+                  </pic:nvPicPr>
+                  <pic:blipFill>
+                    <a:blip r:embed="rId14"/>
+                    <a:stretch>
+                      <a:fillRect/>
+                    </a:stretch>
+                  </pic:blipFill>
+                  <pic:spPr>
+                    <a:xfrm>
+                      <a:off x="0" y="0"/>
+                      <a:ext cx="5274310" cy="1497965"/>
+                    </a:xfrm>
+                    <a:prstGeom prst="rect">
+                      <a:avLst/>
+                    </a:prstGeom>
+                  </pic:spPr>
+                </pic:pic>
+              </a:graphicData>
+            </a:graphic>
+          </wp:inline>
+        </w:drawing>
+      </w:r>
+    </w:p>
+    <w:p>
+      <w:pPr>
+        <w:rPr>
           <w:sz w:val="28"/>
           <w:szCs w:val="24"/>
         </w:rPr>
@@ -1432,14 +1432,7 @@
           <w:sz w:val="28"/>
           <w:szCs w:val="24"/>
         </w:rPr>
-        <w:t xml:space="preserve">odified </w:t>
-      </w:r>
-      <w:r>
-        <w:rPr>
-          <w:sz w:val="28"/>
-          <w:szCs w:val="24"/>
-        </w:rPr>
-        <w:t>part</w:t>
+        <w:t>odified part</w:t>
       </w:r>
       <w:r>
         <w:rPr>
@@ -1469,7 +1462,6 @@
         </w:rPr>
         <w:t>“</w:t>
       </w:r>
-      <w:proofErr w:type="spellStart"/>
       <w:r>
         <w:rPr>
           <w:sz w:val="28"/>
@@ -1477,7 +1469,6 @@
         </w:rPr>
         <w:t>ip</w:t>
       </w:r>
-      <w:proofErr w:type="spellEnd"/>
       <w:r>
         <w:rPr>
           <w:sz w:val="28"/>
@@ -1490,80 +1481,21 @@
           <w:sz w:val="28"/>
           <w:szCs w:val="24"/>
         </w:rPr>
-        <w:t xml:space="preserve"> argument in </w:t>
-      </w:r>
-      <w:proofErr w:type="spellStart"/>
-      <w:proofErr w:type="gramStart"/>
-      <w:r>
-        <w:rPr>
-          <w:sz w:val="28"/>
-          <w:szCs w:val="24"/>
-        </w:rPr>
-        <w:t>addHost</w:t>
-      </w:r>
-      <w:proofErr w:type="spellEnd"/>
-      <w:r>
-        <w:rPr>
-          <w:sz w:val="28"/>
-          <w:szCs w:val="24"/>
-        </w:rPr>
-        <w:t>(</w:t>
-      </w:r>
-      <w:proofErr w:type="gramEnd"/>
-      <w:r>
-        <w:rPr>
-          <w:sz w:val="28"/>
-          <w:szCs w:val="24"/>
-        </w:rPr>
-        <w:t xml:space="preserve">) to assign </w:t>
-      </w:r>
-      <w:proofErr w:type="spellStart"/>
-      <w:r>
-        <w:rPr>
-          <w:sz w:val="28"/>
-          <w:szCs w:val="24"/>
-        </w:rPr>
-        <w:t>ip</w:t>
-      </w:r>
-      <w:proofErr w:type="spellEnd"/>
-      <w:r>
-        <w:rPr>
-          <w:sz w:val="28"/>
-          <w:szCs w:val="24"/>
-        </w:rPr>
-        <w:t xml:space="preserve"> and netmask to a host</w:t>
-      </w:r>
-      <w:r>
-        <w:rPr>
-          <w:sz w:val="28"/>
-          <w:szCs w:val="24"/>
-        </w:rPr>
-        <w:t xml:space="preserve">. </w:t>
-      </w:r>
-      <w:proofErr w:type="gramStart"/>
-      <w:r>
-        <w:rPr>
-          <w:sz w:val="28"/>
-          <w:szCs w:val="24"/>
-        </w:rPr>
-        <w:t xml:space="preserve">( </w:t>
-      </w:r>
-      <w:proofErr w:type="spellStart"/>
-      <w:r>
-        <w:rPr>
-          <w:sz w:val="28"/>
-          <w:szCs w:val="24"/>
-        </w:rPr>
-        <w:t>ip</w:t>
-      </w:r>
-      <w:proofErr w:type="spellEnd"/>
-      <w:proofErr w:type="gramEnd"/>
-      <w:r>
-        <w:rPr>
-          <w:sz w:val="28"/>
-          <w:szCs w:val="24"/>
-        </w:rPr>
-        <w:t>=</w:t>
+        <w:t xml:space="preserve"> argument in addHost() to assign ip and netmask to a host</w:t>
+      </w:r>
+      <w:r>
+        <w:rPr>
+          <w:sz w:val="28"/>
+          <w:szCs w:val="24"/>
+        </w:rPr>
+        <w:t xml:space="preserve">. ( </w:t>
+      </w:r>
+      <w:r>
+        <w:rPr>
+          <w:sz w:val="28"/>
+          <w:szCs w:val="24"/>
+        </w:rPr>
+        <w:t>ip=</w:t>
       </w:r>
       <w:r>
         <w:rPr>
@@ -1572,21 +1504,12 @@
         </w:rPr>
         <w:t>”</w:t>
       </w:r>
-      <w:proofErr w:type="spellStart"/>
-      <w:r>
-        <w:rPr>
-          <w:sz w:val="28"/>
-          <w:szCs w:val="24"/>
-        </w:rPr>
-        <w:t>ip</w:t>
-      </w:r>
-      <w:proofErr w:type="spellEnd"/>
-      <w:r>
-        <w:rPr>
-          <w:sz w:val="28"/>
-          <w:szCs w:val="24"/>
-        </w:rPr>
-        <w:t>/mask</w:t>
+      <w:r>
+        <w:rPr>
+          <w:sz w:val="28"/>
+          <w:szCs w:val="24"/>
+        </w:rPr>
+        <w:t>ip/mask</w:t>
       </w:r>
       <w:r>
         <w:rPr>
@@ -1668,8 +1591,6 @@
         </w:rPr>
         <w:t xml:space="preserve"> = </w:t>
       </w:r>
-      <w:proofErr w:type="spellStart"/>
-      <w:proofErr w:type="gramStart"/>
       <w:r>
         <w:rPr>
           <w:rFonts w:ascii="Consolas" w:eastAsia="新細明體" w:hAnsi="Consolas" w:cs="新細明體"/>
@@ -1700,8 +1621,6 @@
         </w:rPr>
         <w:t>addHost</w:t>
       </w:r>
-      <w:proofErr w:type="spellEnd"/>
-      <w:proofErr w:type="gramEnd"/>
       <w:r>
         <w:rPr>
           <w:rFonts w:ascii="Consolas" w:eastAsia="新細明體" w:hAnsi="Consolas" w:cs="新細明體"/>
@@ -1732,7 +1651,6 @@
         </w:rPr>
         <w:t xml:space="preserve">, </w:t>
       </w:r>
-      <w:proofErr w:type="spellStart"/>
       <w:r>
         <w:rPr>
           <w:rFonts w:ascii="Consolas" w:eastAsia="新細明體" w:hAnsi="Consolas" w:cs="新細明體"/>
@@ -1743,7 +1661,6 @@
         </w:rPr>
         <w:t>ip</w:t>
       </w:r>
-      <w:proofErr w:type="spellEnd"/>
       <w:r>
         <w:rPr>
           <w:rFonts w:ascii="Consolas" w:eastAsia="新細明體" w:hAnsi="Consolas" w:cs="新細明體"/>
@@ -1777,13 +1694,19 @@
     </w:p>
     <w:p>
       <w:pPr>
-        <w:ind w:leftChars="100" w:left="240"/>
-        <w:rPr>
-          <w:rFonts w:hint="eastAsia"/>
-          <w:sz w:val="28"/>
-          <w:szCs w:val="24"/>
-        </w:rPr>
-      </w:pPr>
+        <w:widowControl/>
+        <w:rPr>
+          <w:sz w:val="28"/>
+          <w:szCs w:val="24"/>
+        </w:rPr>
+      </w:pPr>
+      <w:r>
+        <w:rPr>
+          <w:sz w:val="28"/>
+          <w:szCs w:val="24"/>
+        </w:rPr>
+        <w:br w:type="page"/>
+      </w:r>
     </w:p>
     <w:p>
       <w:pPr>
@@ -1797,6 +1720,7 @@
           <w:sz w:val="40"/>
           <w:szCs w:val="36"/>
         </w:rPr>
+        <w:lastRenderedPageBreak/>
         <w:t xml:space="preserve">What </w:t>
       </w:r>
       <w:r>
@@ -1817,18 +1741,26 @@
     <w:p>
       <w:pPr>
         <w:rPr>
+          <w:rFonts w:ascii="微軟正黑體" w:eastAsia="微軟正黑體" w:hAnsi="微軟正黑體"/>
+          <w:sz w:val="28"/>
+          <w:szCs w:val="24"/>
+        </w:rPr>
+      </w:pPr>
+      <w:r>
+        <w:rPr>
           <w:rFonts w:ascii="微軟正黑體" w:eastAsia="微軟正黑體" w:hAnsi="微軟正黑體" w:hint="eastAsia"/>
           <w:sz w:val="28"/>
           <w:szCs w:val="24"/>
         </w:rPr>
-      </w:pPr>
+        <w:t xml:space="preserve">    </w:t>
+      </w:r>
       <w:r>
         <w:rPr>
           <w:rFonts w:ascii="微軟正黑體" w:eastAsia="微軟正黑體" w:hAnsi="微軟正黑體" w:hint="eastAsia"/>
           <w:sz w:val="28"/>
           <w:szCs w:val="24"/>
         </w:rPr>
-        <w:t xml:space="preserve">    </w:t>
+        <w:t>由這次</w:t>
       </w:r>
       <w:r>
         <w:rPr>
@@ -1836,7 +1768,15 @@
           <w:sz w:val="28"/>
           <w:szCs w:val="24"/>
         </w:rPr>
-        <w:t>由這次</w:t>
+        <w:t>實驗我學會了如何使用python建出不同的m</w:t>
+      </w:r>
+      <w:r>
+        <w:rPr>
+          <w:rFonts w:ascii="微軟正黑體" w:eastAsia="微軟正黑體" w:hAnsi="微軟正黑體"/>
+          <w:sz w:val="28"/>
+          <w:szCs w:val="24"/>
+        </w:rPr>
+        <w:t>ininet</w:t>
       </w:r>
       <w:r>
         <w:rPr>
@@ -1844,15 +1784,142 @@
           <w:sz w:val="28"/>
           <w:szCs w:val="24"/>
         </w:rPr>
-        <w:t>實驗我學會了如何使用python建出不同的</w:t>
-      </w:r>
-      <w:proofErr w:type="spellStart"/>
+        <w:t>網路拓譜</w:t>
+      </w:r>
       <w:r>
         <w:rPr>
           <w:rFonts w:ascii="微軟正黑體" w:eastAsia="微軟正黑體" w:hAnsi="微軟正黑體" w:hint="eastAsia"/>
           <w:sz w:val="28"/>
           <w:szCs w:val="24"/>
         </w:rPr>
+        <w:t>，也學會了</w:t>
+      </w:r>
+      <w:r>
+        <w:rPr>
+          <w:rFonts w:ascii="微軟正黑體" w:eastAsia="微軟正黑體" w:hAnsi="微軟正黑體"/>
+          <w:sz w:val="28"/>
+          <w:szCs w:val="24"/>
+        </w:rPr>
+        <w:t>ONOS</w:t>
+      </w:r>
+      <w:r>
+        <w:rPr>
+          <w:rFonts w:ascii="微軟正黑體" w:eastAsia="微軟正黑體" w:hAnsi="微軟正黑體" w:hint="eastAsia"/>
+          <w:sz w:val="28"/>
+          <w:szCs w:val="24"/>
+        </w:rPr>
+        <w:t>的基礎</w:t>
+      </w:r>
+      <w:r>
+        <w:rPr>
+          <w:rFonts w:ascii="微軟正黑體" w:eastAsia="微軟正黑體" w:hAnsi="微軟正黑體" w:hint="eastAsia"/>
+          <w:sz w:val="28"/>
+          <w:szCs w:val="24"/>
+        </w:rPr>
+        <w:t>CLI與GUI操作</w:t>
+      </w:r>
+      <w:r>
+        <w:rPr>
+          <w:rFonts w:ascii="微軟正黑體" w:eastAsia="微軟正黑體" w:hAnsi="微軟正黑體" w:hint="eastAsia"/>
+          <w:sz w:val="28"/>
+          <w:szCs w:val="24"/>
+        </w:rPr>
+        <w:t>。過程中我有遇到一個問題，就是我原本是使用</w:t>
+      </w:r>
+      <w:r>
+        <w:rPr>
+          <w:rFonts w:ascii="微軟正黑體" w:eastAsia="微軟正黑體" w:hAnsi="微軟正黑體" w:hint="eastAsia"/>
+          <w:sz w:val="28"/>
+          <w:szCs w:val="24"/>
+        </w:rPr>
+        <w:t>s</w:t>
+      </w:r>
+      <w:r>
+        <w:rPr>
+          <w:rFonts w:ascii="微軟正黑體" w:eastAsia="微軟正黑體" w:hAnsi="微軟正黑體"/>
+          <w:sz w:val="28"/>
+          <w:szCs w:val="24"/>
+        </w:rPr>
+        <w:t>sh</w:t>
+      </w:r>
+      <w:r>
+        <w:rPr>
+          <w:rFonts w:ascii="微軟正黑體" w:eastAsia="微軟正黑體" w:hAnsi="微軟正黑體" w:hint="eastAsia"/>
+          <w:sz w:val="28"/>
+          <w:szCs w:val="24"/>
+        </w:rPr>
+        <w:t>連入</w:t>
+      </w:r>
+      <w:r>
+        <w:rPr>
+          <w:rFonts w:ascii="微軟正黑體" w:eastAsia="微軟正黑體" w:hAnsi="微軟正黑體" w:hint="eastAsia"/>
+          <w:sz w:val="28"/>
+          <w:szCs w:val="24"/>
+        </w:rPr>
+        <w:t>虛擬</w:t>
+      </w:r>
+      <w:r>
+        <w:rPr>
+          <w:rFonts w:ascii="微軟正黑體" w:eastAsia="微軟正黑體" w:hAnsi="微軟正黑體" w:hint="eastAsia"/>
+          <w:sz w:val="28"/>
+          <w:szCs w:val="24"/>
+        </w:rPr>
+        <w:t>機進行所有操作，但是m</w:t>
+      </w:r>
+      <w:r>
+        <w:rPr>
+          <w:rFonts w:ascii="微軟正黑體" w:eastAsia="微軟正黑體" w:hAnsi="微軟正黑體"/>
+          <w:sz w:val="28"/>
+          <w:szCs w:val="24"/>
+        </w:rPr>
+        <w:t>ininet</w:t>
+      </w:r>
+      <w:r>
+        <w:rPr>
+          <w:rFonts w:ascii="微軟正黑體" w:eastAsia="微軟正黑體" w:hAnsi="微軟正黑體" w:hint="eastAsia"/>
+          <w:sz w:val="28"/>
+          <w:szCs w:val="24"/>
+        </w:rPr>
+        <w:t>的switch一直無法連上onos</w:t>
+      </w:r>
+      <w:r>
+        <w:rPr>
+          <w:rFonts w:ascii="微軟正黑體" w:eastAsia="微軟正黑體" w:hAnsi="微軟正黑體" w:hint="eastAsia"/>
+          <w:sz w:val="28"/>
+          <w:szCs w:val="24"/>
+        </w:rPr>
+        <w:t>，後來我將onos移到</w:t>
+      </w:r>
+      <w:r>
+        <w:rPr>
+          <w:rFonts w:ascii="微軟正黑體" w:eastAsia="微軟正黑體" w:hAnsi="微軟正黑體" w:hint="eastAsia"/>
+          <w:sz w:val="28"/>
+          <w:szCs w:val="24"/>
+        </w:rPr>
+        <w:t>虛擬機上的</w:t>
+      </w:r>
+      <w:r>
+        <w:rPr>
+          <w:rFonts w:ascii="微軟正黑體" w:eastAsia="微軟正黑體" w:hAnsi="微軟正黑體"/>
+          <w:sz w:val="28"/>
+          <w:szCs w:val="24"/>
+        </w:rPr>
+        <w:t>terminal</w:t>
+      </w:r>
+      <w:r>
+        <w:rPr>
+          <w:rFonts w:ascii="微軟正黑體" w:eastAsia="微軟正黑體" w:hAnsi="微軟正黑體" w:hint="eastAsia"/>
+          <w:sz w:val="28"/>
+          <w:szCs w:val="24"/>
+        </w:rPr>
+        <w:t>執行後</w:t>
+      </w:r>
+      <w:r>
+        <w:rPr>
+          <w:rFonts w:ascii="微軟正黑體" w:eastAsia="微軟正黑體" w:hAnsi="微軟正黑體" w:hint="eastAsia"/>
+          <w:sz w:val="28"/>
+          <w:szCs w:val="24"/>
+        </w:rPr>
         <w:t>m</w:t>
       </w:r>
       <w:r>
@@ -1861,230 +1928,7 @@
           <w:sz w:val="28"/>
           <w:szCs w:val="24"/>
         </w:rPr>
-        <w:t>ininet</w:t>
-      </w:r>
-      <w:proofErr w:type="spellEnd"/>
-      <w:r>
-        <w:rPr>
-          <w:rFonts w:ascii="微軟正黑體" w:eastAsia="微軟正黑體" w:hAnsi="微軟正黑體" w:hint="eastAsia"/>
-          <w:sz w:val="28"/>
-          <w:szCs w:val="24"/>
-        </w:rPr>
-        <w:t>網路</w:t>
-      </w:r>
-      <w:proofErr w:type="gramStart"/>
-      <w:r>
-        <w:rPr>
-          <w:rFonts w:ascii="微軟正黑體" w:eastAsia="微軟正黑體" w:hAnsi="微軟正黑體" w:hint="eastAsia"/>
-          <w:sz w:val="28"/>
-          <w:szCs w:val="24"/>
-        </w:rPr>
-        <w:t>拓譜</w:t>
-      </w:r>
-      <w:r>
-        <w:rPr>
-          <w:rFonts w:ascii="微軟正黑體" w:eastAsia="微軟正黑體" w:hAnsi="微軟正黑體" w:hint="eastAsia"/>
-          <w:sz w:val="28"/>
-          <w:szCs w:val="24"/>
-        </w:rPr>
-        <w:t>，</w:t>
-      </w:r>
-      <w:proofErr w:type="gramEnd"/>
-      <w:r>
-        <w:rPr>
-          <w:rFonts w:ascii="微軟正黑體" w:eastAsia="微軟正黑體" w:hAnsi="微軟正黑體" w:hint="eastAsia"/>
-          <w:sz w:val="28"/>
-          <w:szCs w:val="24"/>
-        </w:rPr>
-        <w:t>也學會了</w:t>
-      </w:r>
-      <w:r>
-        <w:rPr>
-          <w:rFonts w:ascii="微軟正黑體" w:eastAsia="微軟正黑體" w:hAnsi="微軟正黑體"/>
-          <w:sz w:val="28"/>
-          <w:szCs w:val="24"/>
-        </w:rPr>
-        <w:t>ONOS</w:t>
-      </w:r>
-      <w:r>
-        <w:rPr>
-          <w:rFonts w:ascii="微軟正黑體" w:eastAsia="微軟正黑體" w:hAnsi="微軟正黑體" w:hint="eastAsia"/>
-          <w:sz w:val="28"/>
-          <w:szCs w:val="24"/>
-        </w:rPr>
-        <w:t>的基礎</w:t>
-      </w:r>
-      <w:r>
-        <w:rPr>
-          <w:rFonts w:ascii="微軟正黑體" w:eastAsia="微軟正黑體" w:hAnsi="微軟正黑體" w:hint="eastAsia"/>
-          <w:sz w:val="28"/>
-          <w:szCs w:val="24"/>
-        </w:rPr>
-        <w:t>CLI與GUI操作</w:t>
-      </w:r>
-      <w:r>
-        <w:rPr>
-          <w:rFonts w:ascii="微軟正黑體" w:eastAsia="微軟正黑體" w:hAnsi="微軟正黑體" w:hint="eastAsia"/>
-          <w:sz w:val="28"/>
-          <w:szCs w:val="24"/>
-        </w:rPr>
-        <w:t>。過程中我有遇到一個問題，就是我原本是使用</w:t>
-      </w:r>
-      <w:proofErr w:type="spellStart"/>
-      <w:r>
-        <w:rPr>
-          <w:rFonts w:ascii="微軟正黑體" w:eastAsia="微軟正黑體" w:hAnsi="微軟正黑體" w:hint="eastAsia"/>
-          <w:sz w:val="28"/>
-          <w:szCs w:val="24"/>
-        </w:rPr>
-        <w:t>s</w:t>
-      </w:r>
-      <w:r>
-        <w:rPr>
-          <w:rFonts w:ascii="微軟正黑體" w:eastAsia="微軟正黑體" w:hAnsi="微軟正黑體"/>
-          <w:sz w:val="28"/>
-          <w:szCs w:val="24"/>
-        </w:rPr>
-        <w:t>sh</w:t>
-      </w:r>
-      <w:proofErr w:type="spellEnd"/>
-      <w:proofErr w:type="gramStart"/>
-      <w:r>
-        <w:rPr>
-          <w:rFonts w:ascii="微軟正黑體" w:eastAsia="微軟正黑體" w:hAnsi="微軟正黑體" w:hint="eastAsia"/>
-          <w:sz w:val="28"/>
-          <w:szCs w:val="24"/>
-        </w:rPr>
-        <w:t>連入</w:t>
-      </w:r>
-      <w:r>
-        <w:rPr>
-          <w:rFonts w:ascii="微軟正黑體" w:eastAsia="微軟正黑體" w:hAnsi="微軟正黑體" w:hint="eastAsia"/>
-          <w:sz w:val="28"/>
-          <w:szCs w:val="24"/>
-        </w:rPr>
-        <w:t>虛擬</w:t>
-      </w:r>
-      <w:proofErr w:type="gramEnd"/>
-      <w:r>
-        <w:rPr>
-          <w:rFonts w:ascii="微軟正黑體" w:eastAsia="微軟正黑體" w:hAnsi="微軟正黑體" w:hint="eastAsia"/>
-          <w:sz w:val="28"/>
-          <w:szCs w:val="24"/>
-        </w:rPr>
-        <w:t>機進行所有操作，但是</w:t>
-      </w:r>
-      <w:proofErr w:type="spellStart"/>
-      <w:r>
-        <w:rPr>
-          <w:rFonts w:ascii="微軟正黑體" w:eastAsia="微軟正黑體" w:hAnsi="微軟正黑體" w:hint="eastAsia"/>
-          <w:sz w:val="28"/>
-          <w:szCs w:val="24"/>
-        </w:rPr>
-        <w:t>m</w:t>
-      </w:r>
-      <w:r>
-        <w:rPr>
-          <w:rFonts w:ascii="微軟正黑體" w:eastAsia="微軟正黑體" w:hAnsi="微軟正黑體"/>
-          <w:sz w:val="28"/>
-          <w:szCs w:val="24"/>
-        </w:rPr>
-        <w:t>ininet</w:t>
-      </w:r>
-      <w:proofErr w:type="spellEnd"/>
-      <w:r>
-        <w:rPr>
-          <w:rFonts w:ascii="微軟正黑體" w:eastAsia="微軟正黑體" w:hAnsi="微軟正黑體" w:hint="eastAsia"/>
-          <w:sz w:val="28"/>
-          <w:szCs w:val="24"/>
-        </w:rPr>
-        <w:t>的switch一直無法連上</w:t>
-      </w:r>
-      <w:proofErr w:type="spellStart"/>
-      <w:r>
-        <w:rPr>
-          <w:rFonts w:ascii="微軟正黑體" w:eastAsia="微軟正黑體" w:hAnsi="微軟正黑體" w:hint="eastAsia"/>
-          <w:sz w:val="28"/>
-          <w:szCs w:val="24"/>
-        </w:rPr>
-        <w:t>onos</w:t>
-      </w:r>
-      <w:proofErr w:type="spellEnd"/>
-      <w:r>
-        <w:rPr>
-          <w:rFonts w:ascii="微軟正黑體" w:eastAsia="微軟正黑體" w:hAnsi="微軟正黑體" w:hint="eastAsia"/>
-          <w:sz w:val="28"/>
-          <w:szCs w:val="24"/>
-        </w:rPr>
-        <w:t>，後來我將</w:t>
-      </w:r>
-      <w:proofErr w:type="spellStart"/>
-      <w:r>
-        <w:rPr>
-          <w:rFonts w:ascii="微軟正黑體" w:eastAsia="微軟正黑體" w:hAnsi="微軟正黑體" w:hint="eastAsia"/>
-          <w:sz w:val="28"/>
-          <w:szCs w:val="24"/>
-        </w:rPr>
-        <w:t>onos</w:t>
-      </w:r>
-      <w:proofErr w:type="spellEnd"/>
-      <w:r>
-        <w:rPr>
-          <w:rFonts w:ascii="微軟正黑體" w:eastAsia="微軟正黑體" w:hAnsi="微軟正黑體" w:hint="eastAsia"/>
-          <w:sz w:val="28"/>
-          <w:szCs w:val="24"/>
-        </w:rPr>
-        <w:t>移到</w:t>
-      </w:r>
-      <w:r>
-        <w:rPr>
-          <w:rFonts w:ascii="微軟正黑體" w:eastAsia="微軟正黑體" w:hAnsi="微軟正黑體" w:hint="eastAsia"/>
-          <w:sz w:val="28"/>
-          <w:szCs w:val="24"/>
-        </w:rPr>
-        <w:t>虛擬機上的</w:t>
-      </w:r>
-      <w:r>
-        <w:rPr>
-          <w:rFonts w:ascii="微軟正黑體" w:eastAsia="微軟正黑體" w:hAnsi="微軟正黑體"/>
-          <w:sz w:val="28"/>
-          <w:szCs w:val="24"/>
-        </w:rPr>
-        <w:t>terminal</w:t>
-      </w:r>
-      <w:r>
-        <w:rPr>
-          <w:rFonts w:ascii="微軟正黑體" w:eastAsia="微軟正黑體" w:hAnsi="微軟正黑體" w:hint="eastAsia"/>
-          <w:sz w:val="28"/>
-          <w:szCs w:val="24"/>
-        </w:rPr>
-        <w:t>執行後</w:t>
-      </w:r>
-      <w:proofErr w:type="spellStart"/>
-      <w:r>
-        <w:rPr>
-          <w:rFonts w:ascii="微軟正黑體" w:eastAsia="微軟正黑體" w:hAnsi="微軟正黑體" w:hint="eastAsia"/>
-          <w:sz w:val="28"/>
-          <w:szCs w:val="24"/>
-        </w:rPr>
-        <w:t>m</w:t>
-      </w:r>
-      <w:r>
-        <w:rPr>
-          <w:rFonts w:ascii="微軟正黑體" w:eastAsia="微軟正黑體" w:hAnsi="微軟正黑體"/>
-          <w:sz w:val="28"/>
-          <w:szCs w:val="24"/>
-        </w:rPr>
-        <w:t>ininet</w:t>
-      </w:r>
-      <w:proofErr w:type="spellEnd"/>
-      <w:r>
-        <w:rPr>
-          <w:rFonts w:ascii="微軟正黑體" w:eastAsia="微軟正黑體" w:hAnsi="微軟正黑體"/>
-          <w:sz w:val="28"/>
-          <w:szCs w:val="24"/>
-        </w:rPr>
-        <w:t xml:space="preserve"> switch</w:t>
+        <w:t>ininet switch</w:t>
       </w:r>
       <w:r>
         <w:rPr>
@@ -2127,6 +1971,44 @@
     </w:sectPr>
   </w:body>
 </w:document>
+</file>
+
+<file path=word/endnotes.xml><?xml version="1.0" encoding="utf-8"?>
+<w:endnotes xmlns:wpc="http://schemas.microsoft.com/office/word/2010/wordprocessingCanvas" xmlns:cx="http://schemas.microsoft.com/office/drawing/2014/chartex" xmlns:cx1="http://schemas.microsoft.com/office/drawing/2015/9/8/chartex" xmlns:cx2="http://schemas.microsoft.com/office/drawing/2015/10/21/chartex" xmlns:cx3="http://schemas.microsoft.com/office/drawing/2016/5/9/chartex" xmlns:cx4="http://schemas.microsoft.com/office/drawing/2016/5/10/chartex" xmlns:cx5="http://schemas.microsoft.com/office/drawing/2016/5/11/chartex" xmlns:cx6="http://schemas.microsoft.com/office/drawing/2016/5/12/chartex" xmlns:cx7="http://schemas.microsoft.com/office/drawing/2016/5/13/chartex" xmlns:cx8="http://schemas.microsoft.com/office/drawing/2016/5/14/chartex" xmlns:mc="http://schemas.openxmlformats.org/markup-compatibility/2006" xmlns:aink="http://schemas.microsoft.com/office/drawing/2016/ink" xmlns:am3d="http://schemas.microsoft.com/office/drawing/2017/model3d" xmlns:o="urn:schemas-microsoft-com:office:office" xmlns:oel="http://schemas.microsoft.com/office/2019/extlst" xmlns:r="http://schemas.openxmlformats.org/officeDocument/2006/relationships" xmlns:m="http://schemas.openxmlformats.org/officeDocument/2006/math" xmlns:v="urn:schemas-microsoft-com:vml" xmlns:wp14="http://schemas.microsoft.com/office/word/2010/wordprocessingDrawing" xmlns:wp="http://schemas.openxmlformats.org/drawingml/2006/wordprocessingDrawing" xmlns:w10="urn:schemas-microsoft-com:office:word" xmlns:w="http://schemas.openxmlformats.org/wordprocessingml/2006/main" xmlns:w14="http://schemas.microsoft.com/office/word/2010/wordml" xmlns:w15="http://schemas.microsoft.com/office/word/2012/wordml" xmlns:w16cex="http://schemas.microsoft.com/office/word/2018/wordml/cex" xmlns:w16cid="http://schemas.microsoft.com/office/word/2016/wordml/cid" xmlns:w16="http://schemas.microsoft.com/office/word/2018/wordml" xmlns:w16sdtdh="http://schemas.microsoft.com/office/word/2020/wordml/sdtdatahash" xmlns:w16se="http://schemas.microsoft.com/office/word/2015/wordml/symex" xmlns:wpg="http://schemas.microsoft.com/office/word/2010/wordprocessingGroup" xmlns:wpi="http://schemas.microsoft.com/office/word/2010/wordprocessingInk" xmlns:wne="http://schemas.microsoft.com/office/word/2006/wordml" xmlns:wps="http://schemas.microsoft.com/office/word/2010/wordprocessingShape" mc:Ignorable="w14 w15 w16se w16cid w16 w16cex w16sdtdh wp14">
+  <w:endnote w:type="separator" w:id="-1">
+    <w:p>
+      <w:r>
+        <w:separator/>
+      </w:r>
+    </w:p>
+  </w:endnote>
+  <w:endnote w:type="continuationSeparator" w:id="0">
+    <w:p>
+      <w:r>
+        <w:continuationSeparator/>
+      </w:r>
+    </w:p>
+  </w:endnote>
+</w:endnotes>
+</file>
+
+<file path=word/footnotes.xml><?xml version="1.0" encoding="utf-8"?>
+<w:footnotes xmlns:wpc="http://schemas.microsoft.com/office/word/2010/wordprocessingCanvas" xmlns:cx="http://schemas.microsoft.com/office/drawing/2014/chartex" xmlns:cx1="http://schemas.microsoft.com/office/drawing/2015/9/8/chartex" xmlns:cx2="http://schemas.microsoft.com/office/drawing/2015/10/21/chartex" xmlns:cx3="http://schemas.microsoft.com/office/drawing/2016/5/9/chartex" xmlns:cx4="http://schemas.microsoft.com/office/drawing/2016/5/10/chartex" xmlns:cx5="http://schemas.microsoft.com/office/drawing/2016/5/11/chartex" xmlns:cx6="http://schemas.microsoft.com/office/drawing/2016/5/12/chartex" xmlns:cx7="http://schemas.microsoft.com/office/drawing/2016/5/13/chartex" xmlns:cx8="http://schemas.microsoft.com/office/drawing/2016/5/14/chartex" xmlns:mc="http://schemas.openxmlformats.org/markup-compatibility/2006" xmlns:aink="http://schemas.microsoft.com/office/drawing/2016/ink" xmlns:am3d="http://schemas.microsoft.com/office/drawing/2017/model3d" xmlns:o="urn:schemas-microsoft-com:office:office" xmlns:oel="http://schemas.microsoft.com/office/2019/extlst" xmlns:r="http://schemas.openxmlformats.org/officeDocument/2006/relationships" xmlns:m="http://schemas.openxmlformats.org/officeDocument/2006/math" xmlns:v="urn:schemas-microsoft-com:vml" xmlns:wp14="http://schemas.microsoft.com/office/word/2010/wordprocessingDrawing" xmlns:wp="http://schemas.openxmlformats.org/drawingml/2006/wordprocessingDrawing" xmlns:w10="urn:schemas-microsoft-com:office:word" xmlns:w="http://schemas.openxmlformats.org/wordprocessingml/2006/main" xmlns:w14="http://schemas.microsoft.com/office/word/2010/wordml" xmlns:w15="http://schemas.microsoft.com/office/word/2012/wordml" xmlns:w16cex="http://schemas.microsoft.com/office/word/2018/wordml/cex" xmlns:w16cid="http://schemas.microsoft.com/office/word/2016/wordml/cid" xmlns:w16="http://schemas.microsoft.com/office/word/2018/wordml" xmlns:w16sdtdh="http://schemas.microsoft.com/office/word/2020/wordml/sdtdatahash" xmlns:w16se="http://schemas.microsoft.com/office/word/2015/wordml/symex" xmlns:wpg="http://schemas.microsoft.com/office/word/2010/wordprocessingGroup" xmlns:wpi="http://schemas.microsoft.com/office/word/2010/wordprocessingInk" xmlns:wne="http://schemas.microsoft.com/office/word/2006/wordml" xmlns:wps="http://schemas.microsoft.com/office/word/2010/wordprocessingShape" mc:Ignorable="w14 w15 w16se w16cid w16 w16cex w16sdtdh wp14">
+  <w:footnote w:type="separator" w:id="-1">
+    <w:p>
+      <w:r>
+        <w:separator/>
+      </w:r>
+    </w:p>
+  </w:footnote>
+  <w:footnote w:type="continuationSeparator" w:id="0">
+    <w:p>
+      <w:r>
+        <w:continuationSeparator/>
+      </w:r>
+    </w:p>
+  </w:footnote>
+</w:footnotes>
 </file>
 
 <file path=word/numbering.xml><?xml version="1.0" encoding="utf-8"?>
@@ -2778,6 +2660,66 @@
       <w:ind w:leftChars="200" w:left="480"/>
     </w:pPr>
   </w:style>
+  <w:style w:type="paragraph" w:styleId="a4">
+    <w:name w:val="header"/>
+    <w:basedOn w:val="a"/>
+    <w:link w:val="a5"/>
+    <w:uiPriority w:val="99"/>
+    <w:unhideWhenUsed/>
+    <w:rsid w:val="009A5EA7"/>
+    <w:pPr>
+      <w:tabs>
+        <w:tab w:val="center" w:pos="4153"/>
+        <w:tab w:val="right" w:pos="8306"/>
+      </w:tabs>
+      <w:snapToGrid w:val="0"/>
+    </w:pPr>
+    <w:rPr>
+      <w:sz w:val="20"/>
+      <w:szCs w:val="20"/>
+    </w:rPr>
+  </w:style>
+  <w:style w:type="character" w:customStyle="1" w:styleId="a5">
+    <w:name w:val="頁首 字元"/>
+    <w:basedOn w:val="a0"/>
+    <w:link w:val="a4"/>
+    <w:uiPriority w:val="99"/>
+    <w:rsid w:val="009A5EA7"/>
+    <w:rPr>
+      <w:sz w:val="20"/>
+      <w:szCs w:val="20"/>
+    </w:rPr>
+  </w:style>
+  <w:style w:type="paragraph" w:styleId="a6">
+    <w:name w:val="footer"/>
+    <w:basedOn w:val="a"/>
+    <w:link w:val="a7"/>
+    <w:uiPriority w:val="99"/>
+    <w:unhideWhenUsed/>
+    <w:rsid w:val="009A5EA7"/>
+    <w:pPr>
+      <w:tabs>
+        <w:tab w:val="center" w:pos="4153"/>
+        <w:tab w:val="right" w:pos="8306"/>
+      </w:tabs>
+      <w:snapToGrid w:val="0"/>
+    </w:pPr>
+    <w:rPr>
+      <w:sz w:val="20"/>
+      <w:szCs w:val="20"/>
+    </w:rPr>
+  </w:style>
+  <w:style w:type="character" w:customStyle="1" w:styleId="a7">
+    <w:name w:val="頁尾 字元"/>
+    <w:basedOn w:val="a0"/>
+    <w:link w:val="a6"/>
+    <w:uiPriority w:val="99"/>
+    <w:rsid w:val="009A5EA7"/>
+    <w:rPr>
+      <w:sz w:val="20"/>
+      <w:szCs w:val="20"/>
+    </w:rPr>
+  </w:style>
 </w:styles>
 </file>
 

</xml_diff>

<commit_message>
Revert "Lab1: Update report"
This reverts commit a4fee5fc346374481c491e664804dbcd0cf2094d.
</commit_message>
<xml_diff>
--- a/Lab1/report/project1_311511034.docx
+++ b/Lab1/report/project1_311511034.docx
@@ -962,56 +962,6 @@
     <w:p>
       <w:pPr>
         <w:rPr>
-          <w:rFonts w:hint="eastAsia"/>
-          <w:sz w:val="28"/>
-          <w:szCs w:val="24"/>
-        </w:rPr>
-      </w:pPr>
-      <w:r>
-        <w:rPr>
-          <w:sz w:val="28"/>
-          <w:szCs w:val="24"/>
-        </w:rPr>
-        <w:drawing>
-          <wp:inline distT="0" distB="0" distL="0" distR="0" wp14:anchorId="03F49932" wp14:editId="75106F2B">
-            <wp:extent cx="2778369" cy="1022199"/>
-            <wp:effectExtent l="0" t="0" r="3175" b="6985"/>
-            <wp:docPr id="14" name="圖片 14" descr="一張含有 文字 的圖片&#10;&#10;自動產生的描述"/>
-            <wp:cNvGraphicFramePr>
-              <a:graphicFrameLocks xmlns:a="http://schemas.openxmlformats.org/drawingml/2006/main" noChangeAspect="1"/>
-            </wp:cNvGraphicFramePr>
-            <a:graphic xmlns:a="http://schemas.openxmlformats.org/drawingml/2006/main">
-              <a:graphicData uri="http://schemas.openxmlformats.org/drawingml/2006/picture">
-                <pic:pic xmlns:pic="http://schemas.openxmlformats.org/drawingml/2006/picture">
-                  <pic:nvPicPr>
-                    <pic:cNvPr id="14" name="圖片 14" descr="一張含有 文字 的圖片&#10;&#10;自動產生的描述"/>
-                    <pic:cNvPicPr/>
-                  </pic:nvPicPr>
-                  <pic:blipFill>
-                    <a:blip r:embed="rId11"/>
-                    <a:stretch>
-                      <a:fillRect/>
-                    </a:stretch>
-                  </pic:blipFill>
-                  <pic:spPr>
-                    <a:xfrm>
-                      <a:off x="0" y="0"/>
-                      <a:ext cx="2795207" cy="1028394"/>
-                    </a:xfrm>
-                    <a:prstGeom prst="rect">
-                      <a:avLst/>
-                    </a:prstGeom>
-                  </pic:spPr>
-                </pic:pic>
-              </a:graphicData>
-            </a:graphic>
-          </wp:inline>
-        </w:drawing>
-      </w:r>
-    </w:p>
-    <w:p>
-      <w:pPr>
-        <w:rPr>
           <w:sz w:val="28"/>
           <w:szCs w:val="24"/>
         </w:rPr>
@@ -1038,7 +988,7 @@
                     <pic:cNvPicPr/>
                   </pic:nvPicPr>
                   <pic:blipFill>
-                    <a:blip r:embed="rId12"/>
+                    <a:blip r:embed="rId11"/>
                     <a:stretch>
                       <a:fillRect/>
                     </a:stretch>
@@ -1071,204 +1021,6 @@
           <w:sz w:val="28"/>
           <w:szCs w:val="24"/>
         </w:rPr>
-        <w:drawing>
-          <wp:inline distT="0" distB="0" distL="0" distR="0" wp14:anchorId="7B986484" wp14:editId="6E8F49C1">
-            <wp:extent cx="5274310" cy="1536700"/>
-            <wp:effectExtent l="0" t="0" r="2540" b="6350"/>
-            <wp:docPr id="15" name="圖片 15" descr="一張含有 文字 的圖片&#10;&#10;自動產生的描述"/>
-            <wp:cNvGraphicFramePr>
-              <a:graphicFrameLocks xmlns:a="http://schemas.openxmlformats.org/drawingml/2006/main" noChangeAspect="1"/>
-            </wp:cNvGraphicFramePr>
-            <a:graphic xmlns:a="http://schemas.openxmlformats.org/drawingml/2006/main">
-              <a:graphicData uri="http://schemas.openxmlformats.org/drawingml/2006/picture">
-                <pic:pic xmlns:pic="http://schemas.openxmlformats.org/drawingml/2006/picture">
-                  <pic:nvPicPr>
-                    <pic:cNvPr id="15" name="圖片 15" descr="一張含有 文字 的圖片&#10;&#10;自動產生的描述"/>
-                    <pic:cNvPicPr/>
-                  </pic:nvPicPr>
-                  <pic:blipFill>
-                    <a:blip r:embed="rId13"/>
-                    <a:stretch>
-                      <a:fillRect/>
-                    </a:stretch>
-                  </pic:blipFill>
-                  <pic:spPr>
-                    <a:xfrm>
-                      <a:off x="0" y="0"/>
-                      <a:ext cx="5274310" cy="1536700"/>
-                    </a:xfrm>
-                    <a:prstGeom prst="rect">
-                      <a:avLst/>
-                    </a:prstGeom>
-                  </pic:spPr>
-                </pic:pic>
-              </a:graphicData>
-            </a:graphic>
-          </wp:inline>
-        </w:drawing>
-      </w:r>
-    </w:p>
-    <w:p>
-      <w:pPr>
-        <w:rPr>
-          <w:sz w:val="28"/>
-          <w:szCs w:val="24"/>
-        </w:rPr>
-      </w:pPr>
-      <w:r>
-        <w:rPr>
-          <w:sz w:val="28"/>
-          <w:szCs w:val="24"/>
-        </w:rPr>
-        <w:drawing>
-          <wp:inline distT="0" distB="0" distL="0" distR="0" wp14:anchorId="509DB537" wp14:editId="00D714A5">
-            <wp:extent cx="5274310" cy="1499235"/>
-            <wp:effectExtent l="0" t="0" r="2540" b="5715"/>
-            <wp:docPr id="16" name="圖片 16" descr="一張含有 文字 的圖片&#10;&#10;自動產生的描述"/>
-            <wp:cNvGraphicFramePr>
-              <a:graphicFrameLocks xmlns:a="http://schemas.openxmlformats.org/drawingml/2006/main" noChangeAspect="1"/>
-            </wp:cNvGraphicFramePr>
-            <a:graphic xmlns:a="http://schemas.openxmlformats.org/drawingml/2006/main">
-              <a:graphicData uri="http://schemas.openxmlformats.org/drawingml/2006/picture">
-                <pic:pic xmlns:pic="http://schemas.openxmlformats.org/drawingml/2006/picture">
-                  <pic:nvPicPr>
-                    <pic:cNvPr id="16" name="圖片 16" descr="一張含有 文字 的圖片&#10;&#10;自動產生的描述"/>
-                    <pic:cNvPicPr/>
-                  </pic:nvPicPr>
-                  <pic:blipFill>
-                    <a:blip r:embed="rId14"/>
-                    <a:stretch>
-                      <a:fillRect/>
-                    </a:stretch>
-                  </pic:blipFill>
-                  <pic:spPr>
-                    <a:xfrm>
-                      <a:off x="0" y="0"/>
-                      <a:ext cx="5274310" cy="1499235"/>
-                    </a:xfrm>
-                    <a:prstGeom prst="rect">
-                      <a:avLst/>
-                    </a:prstGeom>
-                  </pic:spPr>
-                </pic:pic>
-              </a:graphicData>
-            </a:graphic>
-          </wp:inline>
-        </w:drawing>
-      </w:r>
-    </w:p>
-    <w:p>
-      <w:pPr>
-        <w:rPr>
-          <w:sz w:val="28"/>
-          <w:szCs w:val="24"/>
-        </w:rPr>
-      </w:pPr>
-      <w:r>
-        <w:rPr>
-          <w:sz w:val="28"/>
-          <w:szCs w:val="24"/>
-        </w:rPr>
-        <w:lastRenderedPageBreak/>
-        <w:drawing>
-          <wp:inline distT="0" distB="0" distL="0" distR="0" wp14:anchorId="752DAADD" wp14:editId="72362B7F">
-            <wp:extent cx="5274310" cy="1506220"/>
-            <wp:effectExtent l="0" t="0" r="2540" b="0"/>
-            <wp:docPr id="17" name="圖片 17" descr="一張含有 文字 的圖片&#10;&#10;自動產生的描述"/>
-            <wp:cNvGraphicFramePr>
-              <a:graphicFrameLocks xmlns:a="http://schemas.openxmlformats.org/drawingml/2006/main" noChangeAspect="1"/>
-            </wp:cNvGraphicFramePr>
-            <a:graphic xmlns:a="http://schemas.openxmlformats.org/drawingml/2006/main">
-              <a:graphicData uri="http://schemas.openxmlformats.org/drawingml/2006/picture">
-                <pic:pic xmlns:pic="http://schemas.openxmlformats.org/drawingml/2006/picture">
-                  <pic:nvPicPr>
-                    <pic:cNvPr id="17" name="圖片 17" descr="一張含有 文字 的圖片&#10;&#10;自動產生的描述"/>
-                    <pic:cNvPicPr/>
-                  </pic:nvPicPr>
-                  <pic:blipFill>
-                    <a:blip r:embed="rId15"/>
-                    <a:stretch>
-                      <a:fillRect/>
-                    </a:stretch>
-                  </pic:blipFill>
-                  <pic:spPr>
-                    <a:xfrm>
-                      <a:off x="0" y="0"/>
-                      <a:ext cx="5274310" cy="1506220"/>
-                    </a:xfrm>
-                    <a:prstGeom prst="rect">
-                      <a:avLst/>
-                    </a:prstGeom>
-                  </pic:spPr>
-                </pic:pic>
-              </a:graphicData>
-            </a:graphic>
-          </wp:inline>
-        </w:drawing>
-      </w:r>
-    </w:p>
-    <w:p>
-      <w:pPr>
-        <w:rPr>
-          <w:rFonts w:hint="eastAsia"/>
-          <w:sz w:val="28"/>
-          <w:szCs w:val="24"/>
-        </w:rPr>
-      </w:pPr>
-      <w:r>
-        <w:rPr>
-          <w:sz w:val="28"/>
-          <w:szCs w:val="24"/>
-        </w:rPr>
-        <w:drawing>
-          <wp:inline distT="0" distB="0" distL="0" distR="0" wp14:anchorId="4EB96BBE" wp14:editId="33FFF7A1">
-            <wp:extent cx="5274310" cy="1536065"/>
-            <wp:effectExtent l="0" t="0" r="2540" b="6985"/>
-            <wp:docPr id="18" name="圖片 18" descr="一張含有 文字 的圖片&#10;&#10;自動產生的描述"/>
-            <wp:cNvGraphicFramePr>
-              <a:graphicFrameLocks xmlns:a="http://schemas.openxmlformats.org/drawingml/2006/main" noChangeAspect="1"/>
-            </wp:cNvGraphicFramePr>
-            <a:graphic xmlns:a="http://schemas.openxmlformats.org/drawingml/2006/main">
-              <a:graphicData uri="http://schemas.openxmlformats.org/drawingml/2006/picture">
-                <pic:pic xmlns:pic="http://schemas.openxmlformats.org/drawingml/2006/picture">
-                  <pic:nvPicPr>
-                    <pic:cNvPr id="18" name="圖片 18" descr="一張含有 文字 的圖片&#10;&#10;自動產生的描述"/>
-                    <pic:cNvPicPr/>
-                  </pic:nvPicPr>
-                  <pic:blipFill>
-                    <a:blip r:embed="rId16"/>
-                    <a:stretch>
-                      <a:fillRect/>
-                    </a:stretch>
-                  </pic:blipFill>
-                  <pic:spPr>
-                    <a:xfrm>
-                      <a:off x="0" y="0"/>
-                      <a:ext cx="5274310" cy="1536065"/>
-                    </a:xfrm>
-                    <a:prstGeom prst="rect">
-                      <a:avLst/>
-                    </a:prstGeom>
-                  </pic:spPr>
-                </pic:pic>
-              </a:graphicData>
-            </a:graphic>
-          </wp:inline>
-        </w:drawing>
-      </w:r>
-    </w:p>
-    <w:p>
-      <w:pPr>
-        <w:rPr>
-          <w:sz w:val="28"/>
-          <w:szCs w:val="24"/>
-        </w:rPr>
-      </w:pPr>
-      <w:r>
-        <w:rPr>
-          <w:sz w:val="28"/>
-          <w:szCs w:val="24"/>
-        </w:rPr>
         <w:t>What I’ve done</w:t>
       </w:r>
       <w:r>
@@ -1448,7 +1200,7 @@
                     <pic:cNvPicPr/>
                   </pic:nvPicPr>
                   <pic:blipFill>
-                    <a:blip r:embed="rId17"/>
+                    <a:blip r:embed="rId12"/>
                     <a:stretch>
                       <a:fillRect/>
                     </a:stretch>
@@ -1472,56 +1224,6 @@
     <w:p>
       <w:pPr>
         <w:rPr>
-          <w:rFonts w:hint="eastAsia"/>
-          <w:sz w:val="40"/>
-          <w:szCs w:val="36"/>
-        </w:rPr>
-      </w:pPr>
-      <w:r>
-        <w:rPr>
-          <w:sz w:val="40"/>
-          <w:szCs w:val="36"/>
-        </w:rPr>
-        <w:drawing>
-          <wp:inline distT="0" distB="0" distL="0" distR="0" wp14:anchorId="6D9B743C" wp14:editId="11A85105">
-            <wp:extent cx="2556429" cy="971892"/>
-            <wp:effectExtent l="0" t="0" r="0" b="0"/>
-            <wp:docPr id="10" name="圖片 10" descr="一張含有 文字 的圖片&#10;&#10;自動產生的描述"/>
-            <wp:cNvGraphicFramePr>
-              <a:graphicFrameLocks xmlns:a="http://schemas.openxmlformats.org/drawingml/2006/main" noChangeAspect="1"/>
-            </wp:cNvGraphicFramePr>
-            <a:graphic xmlns:a="http://schemas.openxmlformats.org/drawingml/2006/main">
-              <a:graphicData uri="http://schemas.openxmlformats.org/drawingml/2006/picture">
-                <pic:pic xmlns:pic="http://schemas.openxmlformats.org/drawingml/2006/picture">
-                  <pic:nvPicPr>
-                    <pic:cNvPr id="10" name="圖片 10" descr="一張含有 文字 的圖片&#10;&#10;自動產生的描述"/>
-                    <pic:cNvPicPr/>
-                  </pic:nvPicPr>
-                  <pic:blipFill>
-                    <a:blip r:embed="rId18"/>
-                    <a:stretch>
-                      <a:fillRect/>
-                    </a:stretch>
-                  </pic:blipFill>
-                  <pic:spPr>
-                    <a:xfrm>
-                      <a:off x="0" y="0"/>
-                      <a:ext cx="2582505" cy="981805"/>
-                    </a:xfrm>
-                    <a:prstGeom prst="rect">
-                      <a:avLst/>
-                    </a:prstGeom>
-                  </pic:spPr>
-                </pic:pic>
-              </a:graphicData>
-            </a:graphic>
-          </wp:inline>
-        </w:drawing>
-      </w:r>
-    </w:p>
-    <w:p>
-      <w:pPr>
-        <w:rPr>
           <w:sz w:val="40"/>
           <w:szCs w:val="36"/>
         </w:rPr>
@@ -1548,7 +1250,7 @@
                     <pic:cNvPicPr/>
                   </pic:nvPicPr>
                   <pic:blipFill>
-                    <a:blip r:embed="rId19"/>
+                    <a:blip r:embed="rId13"/>
                     <a:stretch>
                       <a:fillRect/>
                     </a:stretch>
@@ -1586,13 +1288,13 @@
         <mc:AlternateContent>
           <mc:Choice Requires="wps">
             <w:drawing>
-              <wp:anchor distT="0" distB="0" distL="114300" distR="114300" simplePos="0" relativeHeight="251659264" behindDoc="0" locked="0" layoutInCell="1" allowOverlap="1" wp14:anchorId="2A9CF7F7" wp14:editId="27CF1AF8">
+              <wp:anchor distT="0" distB="0" distL="114300" distR="114300" simplePos="0" relativeHeight="251659264" behindDoc="0" locked="0" layoutInCell="1" allowOverlap="1" wp14:anchorId="2A9CF7F7" wp14:editId="26AD68E2">
                 <wp:simplePos x="0" y="0"/>
                 <wp:positionH relativeFrom="column">
-                  <wp:posOffset>2353310</wp:posOffset>
+                  <wp:posOffset>2413660</wp:posOffset>
                 </wp:positionH>
                 <wp:positionV relativeFrom="paragraph">
-                  <wp:posOffset>375366</wp:posOffset>
+                  <wp:posOffset>347353</wp:posOffset>
                 </wp:positionV>
                 <wp:extent cx="1140031" cy="184068"/>
                 <wp:effectExtent l="19050" t="19050" r="22225" b="26035"/>
@@ -1648,63 +1350,13 @@
           </mc:Choice>
           <mc:Fallback>
             <w:pict>
-              <v:rect w14:anchorId="0A72FED5" id="矩形 9" o:spid="_x0000_s1026" style="position:absolute;margin-left:185.3pt;margin-top:29.55pt;width:89.75pt;height:14.5pt;z-index:251659264;visibility:visible;mso-wrap-style:square;mso-wrap-distance-left:9pt;mso-wrap-distance-top:0;mso-wrap-distance-right:9pt;mso-wrap-distance-bottom:0;mso-position-horizontal:absolute;mso-position-horizontal-relative:text;mso-position-vertical:absolute;mso-position-vertical-relative:text;v-text-anchor:middle" o:gfxdata="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" filled="f" strokecolor="red" strokeweight="2.25pt"/>
+              <v:rect w14:anchorId="1A8F75A7" id="矩形 9" o:spid="_x0000_s1026" style="position:absolute;margin-left:190.05pt;margin-top:27.35pt;width:89.75pt;height:14.5pt;z-index:251659264;visibility:visible;mso-wrap-style:square;mso-wrap-distance-left:9pt;mso-wrap-distance-top:0;mso-wrap-distance-right:9pt;mso-wrap-distance-bottom:0;mso-position-horizontal:absolute;mso-position-horizontal-relative:text;mso-position-vertical:absolute;mso-position-vertical-relative:text;v-text-anchor:middle" o:gfxdata="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" filled="f" strokecolor="red" strokeweight="2.25pt"/>
             </w:pict>
           </mc:Fallback>
         </mc:AlternateContent>
       </w:r>
       <w:r>
         <w:rPr>
-          <w:sz w:val="40"/>
-          <w:szCs w:val="36"/>
-        </w:rPr>
-        <w:drawing>
-          <wp:inline distT="0" distB="0" distL="0" distR="0" wp14:anchorId="6DFA7A75" wp14:editId="41EDE661">
-            <wp:extent cx="5274310" cy="1456690"/>
-            <wp:effectExtent l="0" t="0" r="2540" b="0"/>
-            <wp:docPr id="11" name="圖片 11" descr="一張含有 文字 的圖片&#10;&#10;自動產生的描述"/>
-            <wp:cNvGraphicFramePr>
-              <a:graphicFrameLocks xmlns:a="http://schemas.openxmlformats.org/drawingml/2006/main" noChangeAspect="1"/>
-            </wp:cNvGraphicFramePr>
-            <a:graphic xmlns:a="http://schemas.openxmlformats.org/drawingml/2006/main">
-              <a:graphicData uri="http://schemas.openxmlformats.org/drawingml/2006/picture">
-                <pic:pic xmlns:pic="http://schemas.openxmlformats.org/drawingml/2006/picture">
-                  <pic:nvPicPr>
-                    <pic:cNvPr id="11" name="圖片 11" descr="一張含有 文字 的圖片&#10;&#10;自動產生的描述"/>
-                    <pic:cNvPicPr/>
-                  </pic:nvPicPr>
-                  <pic:blipFill>
-                    <a:blip r:embed="rId20"/>
-                    <a:stretch>
-                      <a:fillRect/>
-                    </a:stretch>
-                  </pic:blipFill>
-                  <pic:spPr>
-                    <a:xfrm>
-                      <a:off x="0" y="0"/>
-                      <a:ext cx="5274310" cy="1456690"/>
-                    </a:xfrm>
-                    <a:prstGeom prst="rect">
-                      <a:avLst/>
-                    </a:prstGeom>
-                  </pic:spPr>
-                </pic:pic>
-              </a:graphicData>
-            </a:graphic>
-          </wp:inline>
-        </w:drawing>
-      </w:r>
-    </w:p>
-    <w:p>
-      <w:pPr>
-        <w:rPr>
-          <w:sz w:val="40"/>
-          <w:szCs w:val="36"/>
-        </w:rPr>
-      </w:pPr>
-      <w:r>
-        <w:rPr>
-          <w:noProof/>
           <w:sz w:val="40"/>
           <w:szCs w:val="36"/>
         </w:rPr>
@@ -1724,7 +1376,7 @@
                     <pic:cNvPicPr/>
                   </pic:nvPicPr>
                   <pic:blipFill>
-                    <a:blip r:embed="rId21"/>
+                    <a:blip r:embed="rId14"/>
                     <a:stretch>
                       <a:fillRect/>
                     </a:stretch>
@@ -1733,106 +1385,6 @@
                     <a:xfrm>
                       <a:off x="0" y="0"/>
                       <a:ext cx="5274310" cy="1497965"/>
-                    </a:xfrm>
-                    <a:prstGeom prst="rect">
-                      <a:avLst/>
-                    </a:prstGeom>
-                  </pic:spPr>
-                </pic:pic>
-              </a:graphicData>
-            </a:graphic>
-          </wp:inline>
-        </w:drawing>
-      </w:r>
-    </w:p>
-    <w:p>
-      <w:pPr>
-        <w:rPr>
-          <w:sz w:val="40"/>
-          <w:szCs w:val="36"/>
-        </w:rPr>
-      </w:pPr>
-      <w:r>
-        <w:rPr>
-          <w:sz w:val="40"/>
-          <w:szCs w:val="36"/>
-        </w:rPr>
-        <w:lastRenderedPageBreak/>
-        <w:drawing>
-          <wp:inline distT="0" distB="0" distL="0" distR="0" wp14:anchorId="3C552A19" wp14:editId="6BBAC5D7">
-            <wp:extent cx="5274310" cy="1492885"/>
-            <wp:effectExtent l="0" t="0" r="2540" b="0"/>
-            <wp:docPr id="12" name="圖片 12" descr="一張含有 文字 的圖片&#10;&#10;自動產生的描述"/>
-            <wp:cNvGraphicFramePr>
-              <a:graphicFrameLocks xmlns:a="http://schemas.openxmlformats.org/drawingml/2006/main" noChangeAspect="1"/>
-            </wp:cNvGraphicFramePr>
-            <a:graphic xmlns:a="http://schemas.openxmlformats.org/drawingml/2006/main">
-              <a:graphicData uri="http://schemas.openxmlformats.org/drawingml/2006/picture">
-                <pic:pic xmlns:pic="http://schemas.openxmlformats.org/drawingml/2006/picture">
-                  <pic:nvPicPr>
-                    <pic:cNvPr id="12" name="圖片 12" descr="一張含有 文字 的圖片&#10;&#10;自動產生的描述"/>
-                    <pic:cNvPicPr/>
-                  </pic:nvPicPr>
-                  <pic:blipFill>
-                    <a:blip r:embed="rId22"/>
-                    <a:stretch>
-                      <a:fillRect/>
-                    </a:stretch>
-                  </pic:blipFill>
-                  <pic:spPr>
-                    <a:xfrm>
-                      <a:off x="0" y="0"/>
-                      <a:ext cx="5274310" cy="1492885"/>
-                    </a:xfrm>
-                    <a:prstGeom prst="rect">
-                      <a:avLst/>
-                    </a:prstGeom>
-                  </pic:spPr>
-                </pic:pic>
-              </a:graphicData>
-            </a:graphic>
-          </wp:inline>
-        </w:drawing>
-      </w:r>
-    </w:p>
-    <w:p>
-      <w:pPr>
-        <w:rPr>
-          <w:rFonts w:hint="eastAsia"/>
-          <w:sz w:val="40"/>
-          <w:szCs w:val="36"/>
-        </w:rPr>
-      </w:pPr>
-      <w:r>
-        <w:rPr>
-          <w:sz w:val="40"/>
-          <w:szCs w:val="36"/>
-        </w:rPr>
-        <w:drawing>
-          <wp:inline distT="0" distB="0" distL="0" distR="0" wp14:anchorId="5FD44191" wp14:editId="16738F3D">
-            <wp:extent cx="5274310" cy="1474470"/>
-            <wp:effectExtent l="0" t="0" r="2540" b="0"/>
-            <wp:docPr id="13" name="圖片 13" descr="一張含有 文字 的圖片&#10;&#10;自動產生的描述"/>
-            <wp:cNvGraphicFramePr>
-              <a:graphicFrameLocks xmlns:a="http://schemas.openxmlformats.org/drawingml/2006/main" noChangeAspect="1"/>
-            </wp:cNvGraphicFramePr>
-            <a:graphic xmlns:a="http://schemas.openxmlformats.org/drawingml/2006/main">
-              <a:graphicData uri="http://schemas.openxmlformats.org/drawingml/2006/picture">
-                <pic:pic xmlns:pic="http://schemas.openxmlformats.org/drawingml/2006/picture">
-                  <pic:nvPicPr>
-                    <pic:cNvPr id="13" name="圖片 13" descr="一張含有 文字 的圖片&#10;&#10;自動產生的描述"/>
-                    <pic:cNvPicPr/>
-                  </pic:nvPicPr>
-                  <pic:blipFill>
-                    <a:blip r:embed="rId23"/>
-                    <a:stretch>
-                      <a:fillRect/>
-                    </a:stretch>
-                  </pic:blipFill>
-                  <pic:spPr>
-                    <a:xfrm>
-                      <a:off x="0" y="0"/>
-                      <a:ext cx="5274310" cy="1474470"/>
                     </a:xfrm>
                     <a:prstGeom prst="rect">
                       <a:avLst/>

</xml_diff>

<commit_message>
Revert "Revert "Lab1: Update report""
This reverts commit c30f85786064177a1f70c205a71b324b6134e759.
</commit_message>
<xml_diff>
--- a/Lab1/report/project1_311511034.docx
+++ b/Lab1/report/project1_311511034.docx
@@ -962,6 +962,56 @@
     <w:p>
       <w:pPr>
         <w:rPr>
+          <w:rFonts w:hint="eastAsia"/>
+          <w:sz w:val="28"/>
+          <w:szCs w:val="24"/>
+        </w:rPr>
+      </w:pPr>
+      <w:r>
+        <w:rPr>
+          <w:sz w:val="28"/>
+          <w:szCs w:val="24"/>
+        </w:rPr>
+        <w:drawing>
+          <wp:inline distT="0" distB="0" distL="0" distR="0" wp14:anchorId="03F49932" wp14:editId="75106F2B">
+            <wp:extent cx="2778369" cy="1022199"/>
+            <wp:effectExtent l="0" t="0" r="3175" b="6985"/>
+            <wp:docPr id="14" name="圖片 14" descr="一張含有 文字 的圖片&#10;&#10;自動產生的描述"/>
+            <wp:cNvGraphicFramePr>
+              <a:graphicFrameLocks xmlns:a="http://schemas.openxmlformats.org/drawingml/2006/main" noChangeAspect="1"/>
+            </wp:cNvGraphicFramePr>
+            <a:graphic xmlns:a="http://schemas.openxmlformats.org/drawingml/2006/main">
+              <a:graphicData uri="http://schemas.openxmlformats.org/drawingml/2006/picture">
+                <pic:pic xmlns:pic="http://schemas.openxmlformats.org/drawingml/2006/picture">
+                  <pic:nvPicPr>
+                    <pic:cNvPr id="14" name="圖片 14" descr="一張含有 文字 的圖片&#10;&#10;自動產生的描述"/>
+                    <pic:cNvPicPr/>
+                  </pic:nvPicPr>
+                  <pic:blipFill>
+                    <a:blip r:embed="rId11"/>
+                    <a:stretch>
+                      <a:fillRect/>
+                    </a:stretch>
+                  </pic:blipFill>
+                  <pic:spPr>
+                    <a:xfrm>
+                      <a:off x="0" y="0"/>
+                      <a:ext cx="2795207" cy="1028394"/>
+                    </a:xfrm>
+                    <a:prstGeom prst="rect">
+                      <a:avLst/>
+                    </a:prstGeom>
+                  </pic:spPr>
+                </pic:pic>
+              </a:graphicData>
+            </a:graphic>
+          </wp:inline>
+        </w:drawing>
+      </w:r>
+    </w:p>
+    <w:p>
+      <w:pPr>
+        <w:rPr>
           <w:sz w:val="28"/>
           <w:szCs w:val="24"/>
         </w:rPr>
@@ -988,7 +1038,7 @@
                     <pic:cNvPicPr/>
                   </pic:nvPicPr>
                   <pic:blipFill>
-                    <a:blip r:embed="rId11"/>
+                    <a:blip r:embed="rId12"/>
                     <a:stretch>
                       <a:fillRect/>
                     </a:stretch>
@@ -1021,6 +1071,204 @@
           <w:sz w:val="28"/>
           <w:szCs w:val="24"/>
         </w:rPr>
+        <w:drawing>
+          <wp:inline distT="0" distB="0" distL="0" distR="0" wp14:anchorId="7B986484" wp14:editId="6E8F49C1">
+            <wp:extent cx="5274310" cy="1536700"/>
+            <wp:effectExtent l="0" t="0" r="2540" b="6350"/>
+            <wp:docPr id="15" name="圖片 15" descr="一張含有 文字 的圖片&#10;&#10;自動產生的描述"/>
+            <wp:cNvGraphicFramePr>
+              <a:graphicFrameLocks xmlns:a="http://schemas.openxmlformats.org/drawingml/2006/main" noChangeAspect="1"/>
+            </wp:cNvGraphicFramePr>
+            <a:graphic xmlns:a="http://schemas.openxmlformats.org/drawingml/2006/main">
+              <a:graphicData uri="http://schemas.openxmlformats.org/drawingml/2006/picture">
+                <pic:pic xmlns:pic="http://schemas.openxmlformats.org/drawingml/2006/picture">
+                  <pic:nvPicPr>
+                    <pic:cNvPr id="15" name="圖片 15" descr="一張含有 文字 的圖片&#10;&#10;自動產生的描述"/>
+                    <pic:cNvPicPr/>
+                  </pic:nvPicPr>
+                  <pic:blipFill>
+                    <a:blip r:embed="rId13"/>
+                    <a:stretch>
+                      <a:fillRect/>
+                    </a:stretch>
+                  </pic:blipFill>
+                  <pic:spPr>
+                    <a:xfrm>
+                      <a:off x="0" y="0"/>
+                      <a:ext cx="5274310" cy="1536700"/>
+                    </a:xfrm>
+                    <a:prstGeom prst="rect">
+                      <a:avLst/>
+                    </a:prstGeom>
+                  </pic:spPr>
+                </pic:pic>
+              </a:graphicData>
+            </a:graphic>
+          </wp:inline>
+        </w:drawing>
+      </w:r>
+    </w:p>
+    <w:p>
+      <w:pPr>
+        <w:rPr>
+          <w:sz w:val="28"/>
+          <w:szCs w:val="24"/>
+        </w:rPr>
+      </w:pPr>
+      <w:r>
+        <w:rPr>
+          <w:sz w:val="28"/>
+          <w:szCs w:val="24"/>
+        </w:rPr>
+        <w:drawing>
+          <wp:inline distT="0" distB="0" distL="0" distR="0" wp14:anchorId="509DB537" wp14:editId="00D714A5">
+            <wp:extent cx="5274310" cy="1499235"/>
+            <wp:effectExtent l="0" t="0" r="2540" b="5715"/>
+            <wp:docPr id="16" name="圖片 16" descr="一張含有 文字 的圖片&#10;&#10;自動產生的描述"/>
+            <wp:cNvGraphicFramePr>
+              <a:graphicFrameLocks xmlns:a="http://schemas.openxmlformats.org/drawingml/2006/main" noChangeAspect="1"/>
+            </wp:cNvGraphicFramePr>
+            <a:graphic xmlns:a="http://schemas.openxmlformats.org/drawingml/2006/main">
+              <a:graphicData uri="http://schemas.openxmlformats.org/drawingml/2006/picture">
+                <pic:pic xmlns:pic="http://schemas.openxmlformats.org/drawingml/2006/picture">
+                  <pic:nvPicPr>
+                    <pic:cNvPr id="16" name="圖片 16" descr="一張含有 文字 的圖片&#10;&#10;自動產生的描述"/>
+                    <pic:cNvPicPr/>
+                  </pic:nvPicPr>
+                  <pic:blipFill>
+                    <a:blip r:embed="rId14"/>
+                    <a:stretch>
+                      <a:fillRect/>
+                    </a:stretch>
+                  </pic:blipFill>
+                  <pic:spPr>
+                    <a:xfrm>
+                      <a:off x="0" y="0"/>
+                      <a:ext cx="5274310" cy="1499235"/>
+                    </a:xfrm>
+                    <a:prstGeom prst="rect">
+                      <a:avLst/>
+                    </a:prstGeom>
+                  </pic:spPr>
+                </pic:pic>
+              </a:graphicData>
+            </a:graphic>
+          </wp:inline>
+        </w:drawing>
+      </w:r>
+    </w:p>
+    <w:p>
+      <w:pPr>
+        <w:rPr>
+          <w:sz w:val="28"/>
+          <w:szCs w:val="24"/>
+        </w:rPr>
+      </w:pPr>
+      <w:r>
+        <w:rPr>
+          <w:sz w:val="28"/>
+          <w:szCs w:val="24"/>
+        </w:rPr>
+        <w:lastRenderedPageBreak/>
+        <w:drawing>
+          <wp:inline distT="0" distB="0" distL="0" distR="0" wp14:anchorId="752DAADD" wp14:editId="72362B7F">
+            <wp:extent cx="5274310" cy="1506220"/>
+            <wp:effectExtent l="0" t="0" r="2540" b="0"/>
+            <wp:docPr id="17" name="圖片 17" descr="一張含有 文字 的圖片&#10;&#10;自動產生的描述"/>
+            <wp:cNvGraphicFramePr>
+              <a:graphicFrameLocks xmlns:a="http://schemas.openxmlformats.org/drawingml/2006/main" noChangeAspect="1"/>
+            </wp:cNvGraphicFramePr>
+            <a:graphic xmlns:a="http://schemas.openxmlformats.org/drawingml/2006/main">
+              <a:graphicData uri="http://schemas.openxmlformats.org/drawingml/2006/picture">
+                <pic:pic xmlns:pic="http://schemas.openxmlformats.org/drawingml/2006/picture">
+                  <pic:nvPicPr>
+                    <pic:cNvPr id="17" name="圖片 17" descr="一張含有 文字 的圖片&#10;&#10;自動產生的描述"/>
+                    <pic:cNvPicPr/>
+                  </pic:nvPicPr>
+                  <pic:blipFill>
+                    <a:blip r:embed="rId15"/>
+                    <a:stretch>
+                      <a:fillRect/>
+                    </a:stretch>
+                  </pic:blipFill>
+                  <pic:spPr>
+                    <a:xfrm>
+                      <a:off x="0" y="0"/>
+                      <a:ext cx="5274310" cy="1506220"/>
+                    </a:xfrm>
+                    <a:prstGeom prst="rect">
+                      <a:avLst/>
+                    </a:prstGeom>
+                  </pic:spPr>
+                </pic:pic>
+              </a:graphicData>
+            </a:graphic>
+          </wp:inline>
+        </w:drawing>
+      </w:r>
+    </w:p>
+    <w:p>
+      <w:pPr>
+        <w:rPr>
+          <w:rFonts w:hint="eastAsia"/>
+          <w:sz w:val="28"/>
+          <w:szCs w:val="24"/>
+        </w:rPr>
+      </w:pPr>
+      <w:r>
+        <w:rPr>
+          <w:sz w:val="28"/>
+          <w:szCs w:val="24"/>
+        </w:rPr>
+        <w:drawing>
+          <wp:inline distT="0" distB="0" distL="0" distR="0" wp14:anchorId="4EB96BBE" wp14:editId="33FFF7A1">
+            <wp:extent cx="5274310" cy="1536065"/>
+            <wp:effectExtent l="0" t="0" r="2540" b="6985"/>
+            <wp:docPr id="18" name="圖片 18" descr="一張含有 文字 的圖片&#10;&#10;自動產生的描述"/>
+            <wp:cNvGraphicFramePr>
+              <a:graphicFrameLocks xmlns:a="http://schemas.openxmlformats.org/drawingml/2006/main" noChangeAspect="1"/>
+            </wp:cNvGraphicFramePr>
+            <a:graphic xmlns:a="http://schemas.openxmlformats.org/drawingml/2006/main">
+              <a:graphicData uri="http://schemas.openxmlformats.org/drawingml/2006/picture">
+                <pic:pic xmlns:pic="http://schemas.openxmlformats.org/drawingml/2006/picture">
+                  <pic:nvPicPr>
+                    <pic:cNvPr id="18" name="圖片 18" descr="一張含有 文字 的圖片&#10;&#10;自動產生的描述"/>
+                    <pic:cNvPicPr/>
+                  </pic:nvPicPr>
+                  <pic:blipFill>
+                    <a:blip r:embed="rId16"/>
+                    <a:stretch>
+                      <a:fillRect/>
+                    </a:stretch>
+                  </pic:blipFill>
+                  <pic:spPr>
+                    <a:xfrm>
+                      <a:off x="0" y="0"/>
+                      <a:ext cx="5274310" cy="1536065"/>
+                    </a:xfrm>
+                    <a:prstGeom prst="rect">
+                      <a:avLst/>
+                    </a:prstGeom>
+                  </pic:spPr>
+                </pic:pic>
+              </a:graphicData>
+            </a:graphic>
+          </wp:inline>
+        </w:drawing>
+      </w:r>
+    </w:p>
+    <w:p>
+      <w:pPr>
+        <w:rPr>
+          <w:sz w:val="28"/>
+          <w:szCs w:val="24"/>
+        </w:rPr>
+      </w:pPr>
+      <w:r>
+        <w:rPr>
+          <w:sz w:val="28"/>
+          <w:szCs w:val="24"/>
+        </w:rPr>
         <w:t>What I’ve done</w:t>
       </w:r>
       <w:r>
@@ -1200,7 +1448,7 @@
                     <pic:cNvPicPr/>
                   </pic:nvPicPr>
                   <pic:blipFill>
-                    <a:blip r:embed="rId12"/>
+                    <a:blip r:embed="rId17"/>
                     <a:stretch>
                       <a:fillRect/>
                     </a:stretch>
@@ -1224,6 +1472,56 @@
     <w:p>
       <w:pPr>
         <w:rPr>
+          <w:rFonts w:hint="eastAsia"/>
+          <w:sz w:val="40"/>
+          <w:szCs w:val="36"/>
+        </w:rPr>
+      </w:pPr>
+      <w:r>
+        <w:rPr>
+          <w:sz w:val="40"/>
+          <w:szCs w:val="36"/>
+        </w:rPr>
+        <w:drawing>
+          <wp:inline distT="0" distB="0" distL="0" distR="0" wp14:anchorId="6D9B743C" wp14:editId="11A85105">
+            <wp:extent cx="2556429" cy="971892"/>
+            <wp:effectExtent l="0" t="0" r="0" b="0"/>
+            <wp:docPr id="10" name="圖片 10" descr="一張含有 文字 的圖片&#10;&#10;自動產生的描述"/>
+            <wp:cNvGraphicFramePr>
+              <a:graphicFrameLocks xmlns:a="http://schemas.openxmlformats.org/drawingml/2006/main" noChangeAspect="1"/>
+            </wp:cNvGraphicFramePr>
+            <a:graphic xmlns:a="http://schemas.openxmlformats.org/drawingml/2006/main">
+              <a:graphicData uri="http://schemas.openxmlformats.org/drawingml/2006/picture">
+                <pic:pic xmlns:pic="http://schemas.openxmlformats.org/drawingml/2006/picture">
+                  <pic:nvPicPr>
+                    <pic:cNvPr id="10" name="圖片 10" descr="一張含有 文字 的圖片&#10;&#10;自動產生的描述"/>
+                    <pic:cNvPicPr/>
+                  </pic:nvPicPr>
+                  <pic:blipFill>
+                    <a:blip r:embed="rId18"/>
+                    <a:stretch>
+                      <a:fillRect/>
+                    </a:stretch>
+                  </pic:blipFill>
+                  <pic:spPr>
+                    <a:xfrm>
+                      <a:off x="0" y="0"/>
+                      <a:ext cx="2582505" cy="981805"/>
+                    </a:xfrm>
+                    <a:prstGeom prst="rect">
+                      <a:avLst/>
+                    </a:prstGeom>
+                  </pic:spPr>
+                </pic:pic>
+              </a:graphicData>
+            </a:graphic>
+          </wp:inline>
+        </w:drawing>
+      </w:r>
+    </w:p>
+    <w:p>
+      <w:pPr>
+        <w:rPr>
           <w:sz w:val="40"/>
           <w:szCs w:val="36"/>
         </w:rPr>
@@ -1250,7 +1548,7 @@
                     <pic:cNvPicPr/>
                   </pic:nvPicPr>
                   <pic:blipFill>
-                    <a:blip r:embed="rId13"/>
+                    <a:blip r:embed="rId19"/>
                     <a:stretch>
                       <a:fillRect/>
                     </a:stretch>
@@ -1288,13 +1586,13 @@
         <mc:AlternateContent>
           <mc:Choice Requires="wps">
             <w:drawing>
-              <wp:anchor distT="0" distB="0" distL="114300" distR="114300" simplePos="0" relativeHeight="251659264" behindDoc="0" locked="0" layoutInCell="1" allowOverlap="1" wp14:anchorId="2A9CF7F7" wp14:editId="26AD68E2">
+              <wp:anchor distT="0" distB="0" distL="114300" distR="114300" simplePos="0" relativeHeight="251659264" behindDoc="0" locked="0" layoutInCell="1" allowOverlap="1" wp14:anchorId="2A9CF7F7" wp14:editId="27CF1AF8">
                 <wp:simplePos x="0" y="0"/>
                 <wp:positionH relativeFrom="column">
-                  <wp:posOffset>2413660</wp:posOffset>
+                  <wp:posOffset>2353310</wp:posOffset>
                 </wp:positionH>
                 <wp:positionV relativeFrom="paragraph">
-                  <wp:posOffset>347353</wp:posOffset>
+                  <wp:posOffset>375366</wp:posOffset>
                 </wp:positionV>
                 <wp:extent cx="1140031" cy="184068"/>
                 <wp:effectExtent l="19050" t="19050" r="22225" b="26035"/>
@@ -1350,13 +1648,63 @@
           </mc:Choice>
           <mc:Fallback>
             <w:pict>
-              <v:rect w14:anchorId="1A8F75A7" id="矩形 9" o:spid="_x0000_s1026" style="position:absolute;margin-left:190.05pt;margin-top:27.35pt;width:89.75pt;height:14.5pt;z-index:251659264;visibility:visible;mso-wrap-style:square;mso-wrap-distance-left:9pt;mso-wrap-distance-top:0;mso-wrap-distance-right:9pt;mso-wrap-distance-bottom:0;mso-position-horizontal:absolute;mso-position-horizontal-relative:text;mso-position-vertical:absolute;mso-position-vertical-relative:text;v-text-anchor:middle" o:gfxdata="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" filled="f" strokecolor="red" strokeweight="2.25pt"/>
+              <v:rect w14:anchorId="0A72FED5" id="矩形 9" o:spid="_x0000_s1026" style="position:absolute;margin-left:185.3pt;margin-top:29.55pt;width:89.75pt;height:14.5pt;z-index:251659264;visibility:visible;mso-wrap-style:square;mso-wrap-distance-left:9pt;mso-wrap-distance-top:0;mso-wrap-distance-right:9pt;mso-wrap-distance-bottom:0;mso-position-horizontal:absolute;mso-position-horizontal-relative:text;mso-position-vertical:absolute;mso-position-vertical-relative:text;v-text-anchor:middle" o:gfxdata="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" filled="f" strokecolor="red" strokeweight="2.25pt"/>
             </w:pict>
           </mc:Fallback>
         </mc:AlternateContent>
       </w:r>
       <w:r>
         <w:rPr>
+          <w:sz w:val="40"/>
+          <w:szCs w:val="36"/>
+        </w:rPr>
+        <w:drawing>
+          <wp:inline distT="0" distB="0" distL="0" distR="0" wp14:anchorId="6DFA7A75" wp14:editId="41EDE661">
+            <wp:extent cx="5274310" cy="1456690"/>
+            <wp:effectExtent l="0" t="0" r="2540" b="0"/>
+            <wp:docPr id="11" name="圖片 11" descr="一張含有 文字 的圖片&#10;&#10;自動產生的描述"/>
+            <wp:cNvGraphicFramePr>
+              <a:graphicFrameLocks xmlns:a="http://schemas.openxmlformats.org/drawingml/2006/main" noChangeAspect="1"/>
+            </wp:cNvGraphicFramePr>
+            <a:graphic xmlns:a="http://schemas.openxmlformats.org/drawingml/2006/main">
+              <a:graphicData uri="http://schemas.openxmlformats.org/drawingml/2006/picture">
+                <pic:pic xmlns:pic="http://schemas.openxmlformats.org/drawingml/2006/picture">
+                  <pic:nvPicPr>
+                    <pic:cNvPr id="11" name="圖片 11" descr="一張含有 文字 的圖片&#10;&#10;自動產生的描述"/>
+                    <pic:cNvPicPr/>
+                  </pic:nvPicPr>
+                  <pic:blipFill>
+                    <a:blip r:embed="rId20"/>
+                    <a:stretch>
+                      <a:fillRect/>
+                    </a:stretch>
+                  </pic:blipFill>
+                  <pic:spPr>
+                    <a:xfrm>
+                      <a:off x="0" y="0"/>
+                      <a:ext cx="5274310" cy="1456690"/>
+                    </a:xfrm>
+                    <a:prstGeom prst="rect">
+                      <a:avLst/>
+                    </a:prstGeom>
+                  </pic:spPr>
+                </pic:pic>
+              </a:graphicData>
+            </a:graphic>
+          </wp:inline>
+        </w:drawing>
+      </w:r>
+    </w:p>
+    <w:p>
+      <w:pPr>
+        <w:rPr>
+          <w:sz w:val="40"/>
+          <w:szCs w:val="36"/>
+        </w:rPr>
+      </w:pPr>
+      <w:r>
+        <w:rPr>
+          <w:noProof/>
           <w:sz w:val="40"/>
           <w:szCs w:val="36"/>
         </w:rPr>
@@ -1376,7 +1724,7 @@
                     <pic:cNvPicPr/>
                   </pic:nvPicPr>
                   <pic:blipFill>
-                    <a:blip r:embed="rId14"/>
+                    <a:blip r:embed="rId21"/>
                     <a:stretch>
                       <a:fillRect/>
                     </a:stretch>
@@ -1385,6 +1733,106 @@
                     <a:xfrm>
                       <a:off x="0" y="0"/>
                       <a:ext cx="5274310" cy="1497965"/>
+                    </a:xfrm>
+                    <a:prstGeom prst="rect">
+                      <a:avLst/>
+                    </a:prstGeom>
+                  </pic:spPr>
+                </pic:pic>
+              </a:graphicData>
+            </a:graphic>
+          </wp:inline>
+        </w:drawing>
+      </w:r>
+    </w:p>
+    <w:p>
+      <w:pPr>
+        <w:rPr>
+          <w:sz w:val="40"/>
+          <w:szCs w:val="36"/>
+        </w:rPr>
+      </w:pPr>
+      <w:r>
+        <w:rPr>
+          <w:sz w:val="40"/>
+          <w:szCs w:val="36"/>
+        </w:rPr>
+        <w:lastRenderedPageBreak/>
+        <w:drawing>
+          <wp:inline distT="0" distB="0" distL="0" distR="0" wp14:anchorId="3C552A19" wp14:editId="6BBAC5D7">
+            <wp:extent cx="5274310" cy="1492885"/>
+            <wp:effectExtent l="0" t="0" r="2540" b="0"/>
+            <wp:docPr id="12" name="圖片 12" descr="一張含有 文字 的圖片&#10;&#10;自動產生的描述"/>
+            <wp:cNvGraphicFramePr>
+              <a:graphicFrameLocks xmlns:a="http://schemas.openxmlformats.org/drawingml/2006/main" noChangeAspect="1"/>
+            </wp:cNvGraphicFramePr>
+            <a:graphic xmlns:a="http://schemas.openxmlformats.org/drawingml/2006/main">
+              <a:graphicData uri="http://schemas.openxmlformats.org/drawingml/2006/picture">
+                <pic:pic xmlns:pic="http://schemas.openxmlformats.org/drawingml/2006/picture">
+                  <pic:nvPicPr>
+                    <pic:cNvPr id="12" name="圖片 12" descr="一張含有 文字 的圖片&#10;&#10;自動產生的描述"/>
+                    <pic:cNvPicPr/>
+                  </pic:nvPicPr>
+                  <pic:blipFill>
+                    <a:blip r:embed="rId22"/>
+                    <a:stretch>
+                      <a:fillRect/>
+                    </a:stretch>
+                  </pic:blipFill>
+                  <pic:spPr>
+                    <a:xfrm>
+                      <a:off x="0" y="0"/>
+                      <a:ext cx="5274310" cy="1492885"/>
+                    </a:xfrm>
+                    <a:prstGeom prst="rect">
+                      <a:avLst/>
+                    </a:prstGeom>
+                  </pic:spPr>
+                </pic:pic>
+              </a:graphicData>
+            </a:graphic>
+          </wp:inline>
+        </w:drawing>
+      </w:r>
+    </w:p>
+    <w:p>
+      <w:pPr>
+        <w:rPr>
+          <w:rFonts w:hint="eastAsia"/>
+          <w:sz w:val="40"/>
+          <w:szCs w:val="36"/>
+        </w:rPr>
+      </w:pPr>
+      <w:r>
+        <w:rPr>
+          <w:sz w:val="40"/>
+          <w:szCs w:val="36"/>
+        </w:rPr>
+        <w:drawing>
+          <wp:inline distT="0" distB="0" distL="0" distR="0" wp14:anchorId="5FD44191" wp14:editId="16738F3D">
+            <wp:extent cx="5274310" cy="1474470"/>
+            <wp:effectExtent l="0" t="0" r="2540" b="0"/>
+            <wp:docPr id="13" name="圖片 13" descr="一張含有 文字 的圖片&#10;&#10;自動產生的描述"/>
+            <wp:cNvGraphicFramePr>
+              <a:graphicFrameLocks xmlns:a="http://schemas.openxmlformats.org/drawingml/2006/main" noChangeAspect="1"/>
+            </wp:cNvGraphicFramePr>
+            <a:graphic xmlns:a="http://schemas.openxmlformats.org/drawingml/2006/main">
+              <a:graphicData uri="http://schemas.openxmlformats.org/drawingml/2006/picture">
+                <pic:pic xmlns:pic="http://schemas.openxmlformats.org/drawingml/2006/picture">
+                  <pic:nvPicPr>
+                    <pic:cNvPr id="13" name="圖片 13" descr="一張含有 文字 的圖片&#10;&#10;自動產生的描述"/>
+                    <pic:cNvPicPr/>
+                  </pic:nvPicPr>
+                  <pic:blipFill>
+                    <a:blip r:embed="rId23"/>
+                    <a:stretch>
+                      <a:fillRect/>
+                    </a:stretch>
+                  </pic:blipFill>
+                  <pic:spPr>
+                    <a:xfrm>
+                      <a:off x="0" y="0"/>
+                      <a:ext cx="5274310" cy="1474470"/>
                     </a:xfrm>
                     <a:prstGeom prst="rect">
                       <a:avLst/>

</xml_diff>